<commit_message>
maj doc prise en main
</commit_message>
<xml_diff>
--- a/Documentation/Prise en main - Serenade - FR.docx
+++ b/Documentation/Prise en main - Serenade - FR.docx
@@ -215,7 +215,7 @@
           <w:noProof/>
         </w:rPr>
         <w:drawing>
-          <wp:anchor distT="0" distB="0" distL="114300" distR="114300" simplePos="0" relativeHeight="251653632" behindDoc="1" locked="0" layoutInCell="1" allowOverlap="1" wp14:anchorId="43C634D2" wp14:editId="228D61F2">
+          <wp:anchor distT="0" distB="0" distL="114300" distR="114300" simplePos="0" relativeHeight="251653632" behindDoc="1" locked="0" layoutInCell="1" allowOverlap="1" wp14:anchorId="43C634D2" wp14:editId="02522AA8">
             <wp:simplePos x="0" y="0"/>
             <wp:positionH relativeFrom="margin">
               <wp:align>center</wp:align>
@@ -739,29 +739,105 @@
       </w:pPr>
       <w:r>
         <w:rPr>
-          <w:noProof/>
+          <w:lang w:val="fr-FR"/>
+        </w:rPr>
+        <w:t>L</w:t>
+      </w:r>
+      <w:r>
+        <w:rPr>
+          <w:lang w:val="fr-FR"/>
+        </w:rPr>
+        <w:t>e l</w:t>
+      </w:r>
+      <w:r>
+        <w:rPr>
+          <w:lang w:val="fr-FR"/>
+        </w:rPr>
+        <w:t xml:space="preserve">ogiciel propose un premier tutoriel </w:t>
+      </w:r>
+      <w:r>
+        <w:rPr>
+          <w:lang w:val="fr-FR"/>
+        </w:rPr>
+        <w:t xml:space="preserve">avec un langage au choix. Sélectionner le langage préférer et ouvrer un </w:t>
+      </w:r>
+      <w:r>
+        <w:rPr>
+          <w:lang w:val="fr-FR"/>
+        </w:rPr>
+        <w:t>IDE</w:t>
+      </w:r>
+      <w:r>
+        <w:rPr>
+          <w:lang w:val="fr-FR"/>
+        </w:rPr>
+        <w:t>.</w:t>
+      </w:r>
+    </w:p>
+    <w:p>
+      <w:pPr>
+        <w:rPr>
+          <w:lang w:val="fr-FR"/>
+        </w:rPr>
+      </w:pPr>
+      <w:r>
+        <w:rPr>
+          <w:lang w:val="fr-FR"/>
+        </w:rPr>
+        <w:t xml:space="preserve">Pour VS Code, installer préalablement le plugin </w:t>
+      </w:r>
+      <w:proofErr w:type="spellStart"/>
+      <w:r>
+        <w:rPr>
+          <w:lang w:val="fr-FR"/>
+        </w:rPr>
+        <w:t>Serenade</w:t>
+      </w:r>
+      <w:proofErr w:type="spellEnd"/>
+      <w:r>
+        <w:rPr>
+          <w:lang w:val="fr-FR"/>
+        </w:rPr>
+        <w:t> :</w:t>
+      </w:r>
+      <w:r>
+        <w:rPr>
+          <w:lang w:val="fr-FR"/>
+        </w:rPr>
+        <w:t xml:space="preserve"> </w:t>
+      </w:r>
+    </w:p>
+    <w:p>
+      <w:pPr>
+        <w:rPr>
+          <w:lang w:val="fr-FR"/>
+        </w:rPr>
+      </w:pPr>
+      <w:r>
+        <w:rPr>
+          <w:lang w:val="fr-FR"/>
         </w:rPr>
         <w:drawing>
-          <wp:anchor distT="0" distB="0" distL="114300" distR="114300" simplePos="0" relativeHeight="251646464" behindDoc="1" locked="0" layoutInCell="1" allowOverlap="1" wp14:anchorId="039802B3" wp14:editId="285B0FCA">
+          <wp:anchor distT="0" distB="0" distL="114300" distR="114300" simplePos="0" relativeHeight="251682304" behindDoc="1" locked="0" layoutInCell="1" allowOverlap="1" wp14:anchorId="6A034DD4" wp14:editId="4B8E4783">
             <wp:simplePos x="0" y="0"/>
             <wp:positionH relativeFrom="column">
-              <wp:posOffset>3038475</wp:posOffset>
+              <wp:posOffset>314325</wp:posOffset>
             </wp:positionH>
             <wp:positionV relativeFrom="paragraph">
-              <wp:posOffset>1312545</wp:posOffset>
+              <wp:posOffset>148590</wp:posOffset>
             </wp:positionV>
-            <wp:extent cx="2657475" cy="6193155"/>
-            <wp:effectExtent l="0" t="0" r="9525" b="0"/>
+            <wp:extent cx="5051425" cy="6324600"/>
+            <wp:effectExtent l="0" t="0" r="0" b="0"/>
             <wp:wrapTight wrapText="bothSides">
               <wp:wrapPolygon edited="0">
                 <wp:start x="0" y="0"/>
-                <wp:lineTo x="0" y="21527"/>
-                <wp:lineTo x="21523" y="21527"/>
-                <wp:lineTo x="21523" y="0"/>
+                <wp:lineTo x="0" y="21535"/>
+                <wp:lineTo x="21505" y="21535"/>
+                <wp:lineTo x="21505" y="0"/>
                 <wp:lineTo x="0" y="0"/>
               </wp:wrapPolygon>
             </wp:wrapTight>
-            <wp:docPr id="6" name="Picture 6" descr="Graphical user interface, text, application, chat or text message&#10;&#10;Description automatically generated"/>
+            <wp:docPr id="5" name="Picture 5" descr="Text&#10;&#10;Description automatically generated"/>
             <wp:cNvGraphicFramePr>
               <a:graphicFrameLocks xmlns:a="http://schemas.openxmlformats.org/drawingml/2006/main" noChangeAspect="1"/>
             </wp:cNvGraphicFramePr>
@@ -769,7 +845,7 @@
               <a:graphicData uri="http://schemas.openxmlformats.org/drawingml/2006/picture">
                 <pic:pic xmlns:pic="http://schemas.openxmlformats.org/drawingml/2006/picture">
                   <pic:nvPicPr>
-                    <pic:cNvPr id="6" name="Picture 6" descr="Graphical user interface, text, application, chat or text message&#10;&#10;Description automatically generated"/>
+                    <pic:cNvPr id="5" name="Picture 5" descr="Text&#10;&#10;Description automatically generated"/>
                     <pic:cNvPicPr/>
                   </pic:nvPicPr>
                   <pic:blipFill>
@@ -787,7 +863,7 @@
                   <pic:spPr>
                     <a:xfrm>
                       <a:off x="0" y="0"/>
-                      <a:ext cx="2657475" cy="6193155"/>
+                      <a:ext cx="5051425" cy="6324600"/>
                     </a:xfrm>
                     <a:prstGeom prst="rect">
                       <a:avLst/>
@@ -805,18 +881,213 @@
           </wp:anchor>
         </w:drawing>
       </w:r>
+    </w:p>
+    <w:p>
+      <w:pPr>
+        <w:rPr>
+          <w:lang w:val="fr-FR"/>
+        </w:rPr>
+      </w:pPr>
+    </w:p>
+    <w:p>
+      <w:pPr>
+        <w:rPr>
+          <w:lang w:val="fr-FR"/>
+        </w:rPr>
+      </w:pPr>
+    </w:p>
+    <w:p>
+      <w:pPr>
+        <w:rPr>
+          <w:lang w:val="fr-FR"/>
+        </w:rPr>
+      </w:pPr>
+    </w:p>
+    <w:p>
+      <w:pPr>
+        <w:rPr>
+          <w:lang w:val="fr-FR"/>
+        </w:rPr>
+      </w:pPr>
+    </w:p>
+    <w:p>
+      <w:pPr>
+        <w:rPr>
+          <w:lang w:val="fr-FR"/>
+        </w:rPr>
+      </w:pPr>
+    </w:p>
+    <w:p>
+      <w:pPr>
+        <w:rPr>
+          <w:lang w:val="fr-FR"/>
+        </w:rPr>
+      </w:pPr>
+    </w:p>
+    <w:p>
+      <w:pPr>
+        <w:rPr>
+          <w:lang w:val="fr-FR"/>
+        </w:rPr>
+      </w:pPr>
+    </w:p>
+    <w:p>
+      <w:pPr>
+        <w:rPr>
+          <w:lang w:val="fr-FR"/>
+        </w:rPr>
+      </w:pPr>
+    </w:p>
+    <w:p>
+      <w:pPr>
+        <w:rPr>
+          <w:lang w:val="fr-FR"/>
+        </w:rPr>
+      </w:pPr>
+    </w:p>
+    <w:p>
+      <w:pPr>
+        <w:rPr>
+          <w:lang w:val="fr-FR"/>
+        </w:rPr>
+      </w:pPr>
+    </w:p>
+    <w:p>
+      <w:pPr>
+        <w:rPr>
+          <w:lang w:val="fr-FR"/>
+        </w:rPr>
+      </w:pPr>
+    </w:p>
+    <w:p>
+      <w:pPr>
+        <w:rPr>
+          <w:lang w:val="fr-FR"/>
+        </w:rPr>
+      </w:pPr>
+    </w:p>
+    <w:p>
+      <w:pPr>
+        <w:rPr>
+          <w:lang w:val="fr-FR"/>
+        </w:rPr>
+      </w:pPr>
+    </w:p>
+    <w:p>
+      <w:pPr>
+        <w:rPr>
+          <w:lang w:val="fr-FR"/>
+        </w:rPr>
+      </w:pPr>
+    </w:p>
+    <w:p>
+      <w:pPr>
+        <w:rPr>
+          <w:lang w:val="fr-FR"/>
+        </w:rPr>
+      </w:pPr>
+    </w:p>
+    <w:p>
+      <w:pPr>
+        <w:rPr>
+          <w:lang w:val="fr-FR"/>
+        </w:rPr>
+      </w:pPr>
+    </w:p>
+    <w:p>
+      <w:pPr>
+        <w:rPr>
+          <w:lang w:val="fr-FR"/>
+        </w:rPr>
+      </w:pPr>
+    </w:p>
+    <w:p>
+      <w:pPr>
+        <w:rPr>
+          <w:lang w:val="fr-FR"/>
+        </w:rPr>
+      </w:pPr>
       <w:r>
         <w:rPr>
           <w:noProof/>
         </w:rPr>
+        <w:lastRenderedPageBreak/>
         <w:drawing>
-          <wp:anchor distT="0" distB="0" distL="114300" distR="114300" simplePos="0" relativeHeight="251642368" behindDoc="1" locked="0" layoutInCell="1" allowOverlap="1" wp14:anchorId="6DBF0C7D" wp14:editId="3CC7C6F4">
+          <wp:anchor distT="0" distB="0" distL="114300" distR="114300" simplePos="0" relativeHeight="251680256" behindDoc="1" locked="0" layoutInCell="1" allowOverlap="1" wp14:anchorId="0594D4A5" wp14:editId="318FAC4E">
             <wp:simplePos x="0" y="0"/>
             <wp:positionH relativeFrom="column">
-              <wp:posOffset>19050</wp:posOffset>
+              <wp:posOffset>3038475</wp:posOffset>
             </wp:positionH>
             <wp:positionV relativeFrom="paragraph">
-              <wp:posOffset>1303655</wp:posOffset>
+              <wp:posOffset>257175</wp:posOffset>
+            </wp:positionV>
+            <wp:extent cx="2632075" cy="6134100"/>
+            <wp:effectExtent l="0" t="0" r="0" b="0"/>
+            <wp:wrapTight wrapText="bothSides">
+              <wp:wrapPolygon edited="0">
+                <wp:start x="0" y="0"/>
+                <wp:lineTo x="0" y="21533"/>
+                <wp:lineTo x="21418" y="21533"/>
+                <wp:lineTo x="21418" y="0"/>
+                <wp:lineTo x="0" y="0"/>
+              </wp:wrapPolygon>
+            </wp:wrapTight>
+            <wp:docPr id="6" name="Picture 6" descr="Graphical user interface, text, application, chat or text message&#10;&#10;Description automatically generated"/>
+            <wp:cNvGraphicFramePr>
+              <a:graphicFrameLocks xmlns:a="http://schemas.openxmlformats.org/drawingml/2006/main" noChangeAspect="1"/>
+            </wp:cNvGraphicFramePr>
+            <a:graphic xmlns:a="http://schemas.openxmlformats.org/drawingml/2006/main">
+              <a:graphicData uri="http://schemas.openxmlformats.org/drawingml/2006/picture">
+                <pic:pic xmlns:pic="http://schemas.openxmlformats.org/drawingml/2006/picture">
+                  <pic:nvPicPr>
+                    <pic:cNvPr id="6" name="Picture 6" descr="Graphical user interface, text, application, chat or text message&#10;&#10;Description automatically generated"/>
+                    <pic:cNvPicPr/>
+                  </pic:nvPicPr>
+                  <pic:blipFill>
+                    <a:blip r:embed="rId10">
+                      <a:extLst>
+                        <a:ext uri="{28A0092B-C50C-407E-A947-70E740481C1C}">
+                          <a14:useLocalDpi xmlns:a14="http://schemas.microsoft.com/office/drawing/2010/main" val="0"/>
+                        </a:ext>
+                      </a:extLst>
+                    </a:blip>
+                    <a:stretch>
+                      <a:fillRect/>
+                    </a:stretch>
+                  </pic:blipFill>
+                  <pic:spPr>
+                    <a:xfrm>
+                      <a:off x="0" y="0"/>
+                      <a:ext cx="2632075" cy="6134100"/>
+                    </a:xfrm>
+                    <a:prstGeom prst="rect">
+                      <a:avLst/>
+                    </a:prstGeom>
+                  </pic:spPr>
+                </pic:pic>
+              </a:graphicData>
+            </a:graphic>
+            <wp14:sizeRelH relativeFrom="margin">
+              <wp14:pctWidth>0</wp14:pctWidth>
+            </wp14:sizeRelH>
+            <wp14:sizeRelV relativeFrom="margin">
+              <wp14:pctHeight>0</wp14:pctHeight>
+            </wp14:sizeRelV>
+          </wp:anchor>
+        </w:drawing>
+      </w:r>
+      <w:r>
+        <w:rPr>
+          <w:noProof/>
+        </w:rPr>
+        <w:drawing>
+          <wp:anchor distT="0" distB="0" distL="114300" distR="114300" simplePos="0" relativeHeight="251679232" behindDoc="1" locked="0" layoutInCell="1" allowOverlap="1" wp14:anchorId="0C1D51B7" wp14:editId="26C96763">
+            <wp:simplePos x="0" y="0"/>
+            <wp:positionH relativeFrom="column">
+              <wp:posOffset>0</wp:posOffset>
+            </wp:positionH>
+            <wp:positionV relativeFrom="paragraph">
+              <wp:posOffset>266700</wp:posOffset>
             </wp:positionV>
             <wp:extent cx="2628900" cy="6104890"/>
             <wp:effectExtent l="0" t="0" r="0" b="0"/>
@@ -841,7 +1112,7 @@
                     <pic:cNvPicPr/>
                   </pic:nvPicPr>
                   <pic:blipFill>
-                    <a:blip r:embed="rId10">
+                    <a:blip r:embed="rId11">
                       <a:extLst>
                         <a:ext uri="{28A0092B-C50C-407E-A947-70E740481C1C}">
                           <a14:useLocalDpi xmlns:a14="http://schemas.microsoft.com/office/drawing/2010/main" val="0"/>
@@ -873,47 +1144,135 @@
           </wp:anchor>
         </w:drawing>
       </w:r>
-      <w:r>
-        <w:rPr>
-          <w:lang w:val="fr-FR"/>
-        </w:rPr>
-        <w:t>Le l</w:t>
-      </w:r>
-      <w:r>
-        <w:rPr>
-          <w:lang w:val="fr-FR"/>
-        </w:rPr>
-        <w:t xml:space="preserve">ogiciel propose un premier tutoriel </w:t>
-      </w:r>
-      <w:r>
-        <w:rPr>
-          <w:lang w:val="fr-FR"/>
-        </w:rPr>
-        <w:t xml:space="preserve">avec un langage au choix. Sélectionner le langage préférer et ouvrer un </w:t>
-      </w:r>
-      <w:r>
-        <w:rPr>
-          <w:lang w:val="fr-FR"/>
-        </w:rPr>
-        <w:t>IDE</w:t>
-      </w:r>
-      <w:r>
-        <w:rPr>
-          <w:lang w:val="fr-FR"/>
-        </w:rPr>
-        <w:t>.</w:t>
-      </w:r>
-    </w:p>
-    <w:p>
-      <w:r>
+    </w:p>
+    <w:p>
+      <w:pPr>
+        <w:rPr>
+          <w:lang w:val="fr-FR"/>
+        </w:rPr>
+      </w:pPr>
+    </w:p>
+    <w:p>
+      <w:pPr>
+        <w:rPr>
+          <w:lang w:val="fr-FR"/>
+        </w:rPr>
+      </w:pPr>
+      <w:r>
+        <w:rPr>
+          <w:lang w:val="fr-FR"/>
+        </w:rPr>
+        <w:t>Suivre les étapes du tutoriel pour une première prise en main.</w:t>
+      </w:r>
+    </w:p>
+    <w:p>
+      <w:pPr>
         <w:rPr>
           <w:noProof/>
+          <w:lang w:val="fr-FR"/>
+        </w:rPr>
+      </w:pPr>
+    </w:p>
+    <w:p>
+      <w:pPr>
+        <w:rPr>
+          <w:noProof/>
+          <w:lang w:val="fr-FR"/>
+        </w:rPr>
+      </w:pPr>
+    </w:p>
+    <w:p>
+      <w:pPr>
+        <w:rPr>
+          <w:lang w:val="fr-FR"/>
+        </w:rPr>
+      </w:pPr>
+    </w:p>
+    <w:p>
+      <w:pPr>
+        <w:rPr>
+          <w:lang w:val="fr-FR"/>
+        </w:rPr>
+      </w:pPr>
+    </w:p>
+    <w:p>
+      <w:pPr>
+        <w:pStyle w:val="Heading1"/>
+        <w:numPr>
+          <w:ilvl w:val="0"/>
+          <w:numId w:val="1"/>
+        </w:numPr>
+        <w:rPr>
+          <w:lang w:val="fr-FR"/>
+        </w:rPr>
+      </w:pPr>
+      <w:r>
+        <w:rPr>
+          <w:lang w:val="fr-FR"/>
         </w:rPr>
         <w:lastRenderedPageBreak/>
+        <w:t>Paramétrage personnalisé</w:t>
+      </w:r>
+    </w:p>
+    <w:p>
+      <w:pPr>
+        <w:rPr>
+          <w:lang w:val="fr-FR"/>
+        </w:rPr>
+      </w:pPr>
+    </w:p>
+    <w:p>
+      <w:pPr>
+        <w:rPr>
+          <w:lang w:val="fr-FR"/>
+        </w:rPr>
+      </w:pPr>
+      <w:r>
+        <w:rPr>
+          <w:lang w:val="fr-FR"/>
+        </w:rPr>
+        <w:t>Ici, il est possible de personnalis</w:t>
+      </w:r>
+      <w:r>
+        <w:rPr>
+          <w:lang w:val="fr-FR"/>
+        </w:rPr>
+        <w:t>er</w:t>
+      </w:r>
+      <w:r>
+        <w:rPr>
+          <w:lang w:val="fr-FR"/>
+        </w:rPr>
+        <w:t xml:space="preserve"> les paramètres d’utilisation de l’outil</w:t>
+      </w:r>
+      <w:r>
+        <w:rPr>
+          <w:lang w:val="fr-FR"/>
+        </w:rPr>
+        <w:t xml:space="preserve"> et les périphériques à utiliser.</w:t>
+      </w:r>
+    </w:p>
+    <w:p>
+      <w:pPr>
+        <w:rPr>
+          <w:lang w:val="fr-FR"/>
+        </w:rPr>
+      </w:pPr>
+    </w:p>
+    <w:p>
+      <w:pPr>
+        <w:rPr>
+          <w:lang w:val="fr-FR"/>
+        </w:rPr>
+      </w:pPr>
+      <w:r>
+        <w:rPr>
+          <w:noProof/>
+        </w:rPr>
         <w:drawing>
-          <wp:inline distT="0" distB="0" distL="0" distR="0" wp14:anchorId="25D4C0D3" wp14:editId="6DF614E6">
-            <wp:extent cx="4258269" cy="4658375"/>
-            <wp:effectExtent l="0" t="0" r="9525" b="8890"/>
+          <wp:inline distT="0" distB="0" distL="0" distR="0" wp14:anchorId="1F5B0C1C" wp14:editId="4B2C7160">
+            <wp:extent cx="4933950" cy="5398763"/>
+            <wp:effectExtent l="0" t="0" r="0" b="0"/>
             <wp:docPr id="7" name="Picture 7" descr="Graphical user interface, application&#10;&#10;Description automatically generated"/>
             <wp:cNvGraphicFramePr>
               <a:graphicFrameLocks xmlns:a="http://schemas.openxmlformats.org/drawingml/2006/main" noChangeAspect="1"/>
@@ -926,7 +1285,13 @@
                     <pic:cNvPicPr/>
                   </pic:nvPicPr>
                   <pic:blipFill>
-                    <a:blip r:embed="rId11"/>
+                    <a:blip r:embed="rId12">
+                      <a:extLst>
+                        <a:ext uri="{28A0092B-C50C-407E-A947-70E740481C1C}">
+                          <a14:useLocalDpi xmlns:a14="http://schemas.microsoft.com/office/drawing/2010/main" val="0"/>
+                        </a:ext>
+                      </a:extLst>
+                    </a:blip>
                     <a:stretch>
                       <a:fillRect/>
                     </a:stretch>
@@ -934,7 +1299,7 @@
                   <pic:spPr>
                     <a:xfrm>
                       <a:off x="0" y="0"/>
-                      <a:ext cx="4258269" cy="4658375"/>
+                      <a:ext cx="4944955" cy="5410804"/>
                     </a:xfrm>
                     <a:prstGeom prst="rect">
                       <a:avLst/>
@@ -946,15 +1311,68 @@
           </wp:inline>
         </w:drawing>
       </w:r>
+    </w:p>
+    <w:p>
+      <w:pPr>
+        <w:rPr>
+          <w:lang w:val="fr-FR"/>
+        </w:rPr>
+      </w:pPr>
+    </w:p>
+    <w:p>
+      <w:pPr>
+        <w:rPr>
+          <w:lang w:val="fr-FR"/>
+        </w:rPr>
+      </w:pPr>
+    </w:p>
+    <w:p>
+      <w:pPr>
+        <w:pStyle w:val="Heading1"/>
+        <w:ind w:left="720"/>
+      </w:pPr>
+    </w:p>
+    <w:p/>
+    <w:p/>
+    <w:p/>
+    <w:p/>
+    <w:p/>
+    <w:p/>
+    <w:p>
+      <w:pPr>
+        <w:rPr>
+          <w:lang w:val="fr-FR"/>
+        </w:rPr>
+      </w:pPr>
+      <w:r>
+        <w:rPr>
+          <w:lang w:val="fr-FR"/>
+        </w:rPr>
+        <w:t xml:space="preserve">Les liens de documentations </w:t>
+      </w:r>
+      <w:r>
+        <w:rPr>
+          <w:lang w:val="fr-FR"/>
+        </w:rPr>
+        <w:t>sont proposés sur cet onglet.</w:t>
+      </w:r>
+    </w:p>
+    <w:p>
+      <w:pPr>
+        <w:rPr>
+          <w:lang w:val="fr-FR"/>
+        </w:rPr>
+      </w:pPr>
+    </w:p>
+    <w:p>
       <w:r>
         <w:rPr>
           <w:noProof/>
         </w:rPr>
-        <w:lastRenderedPageBreak/>
         <w:drawing>
-          <wp:inline distT="0" distB="0" distL="0" distR="0" wp14:anchorId="3DD4871E" wp14:editId="1D5050B5">
-            <wp:extent cx="4305901" cy="4658375"/>
-            <wp:effectExtent l="0" t="0" r="0" b="8890"/>
+          <wp:inline distT="0" distB="0" distL="0" distR="0" wp14:anchorId="38169C3F" wp14:editId="441BA94D">
+            <wp:extent cx="4800600" cy="5193569"/>
+            <wp:effectExtent l="0" t="0" r="0" b="7620"/>
             <wp:docPr id="8" name="Picture 8" descr="Graphical user interface, text, application, chat or text message&#10;&#10;Description automatically generated"/>
             <wp:cNvGraphicFramePr>
               <a:graphicFrameLocks xmlns:a="http://schemas.openxmlformats.org/drawingml/2006/main" noChangeAspect="1"/>
@@ -967,7 +1385,7 @@
                     <pic:cNvPicPr/>
                   </pic:nvPicPr>
                   <pic:blipFill>
-                    <a:blip r:embed="rId12"/>
+                    <a:blip r:embed="rId13"/>
                     <a:stretch>
                       <a:fillRect/>
                     </a:stretch>
@@ -975,7 +1393,7 @@
                   <pic:spPr>
                     <a:xfrm>
                       <a:off x="0" y="0"/>
-                      <a:ext cx="4305901" cy="4658375"/>
+                      <a:ext cx="4805209" cy="5198556"/>
                     </a:xfrm>
                     <a:prstGeom prst="rect">
                       <a:avLst/>
@@ -987,15 +1405,71 @@
           </wp:inline>
         </w:drawing>
       </w:r>
+    </w:p>
+    <w:p/>
+    <w:p/>
+    <w:p/>
+    <w:p/>
+    <w:p/>
+    <w:p/>
+    <w:p/>
+    <w:p/>
+    <w:p/>
+    <w:p/>
+    <w:p>
+      <w:pPr>
+        <w:rPr>
+          <w:lang w:val="fr-FR"/>
+        </w:rPr>
+      </w:pPr>
+      <w:r>
+        <w:rPr>
+          <w:lang w:val="fr-FR"/>
+        </w:rPr>
+        <w:t>Les liens vers les p</w:t>
+      </w:r>
+      <w:r>
+        <w:rPr>
+          <w:lang w:val="fr-FR"/>
+        </w:rPr>
+        <w:t xml:space="preserve">lugins de différents outils fonctionnant avec </w:t>
+      </w:r>
+      <w:proofErr w:type="spellStart"/>
+      <w:r>
+        <w:rPr>
+          <w:lang w:val="fr-FR"/>
+        </w:rPr>
+        <w:t>Serenade</w:t>
+      </w:r>
+      <w:proofErr w:type="spellEnd"/>
+      <w:r>
+        <w:rPr>
+          <w:lang w:val="fr-FR"/>
+        </w:rPr>
+        <w:t xml:space="preserve"> et les personnalisations de style de code.</w:t>
+      </w:r>
+    </w:p>
+    <w:p>
+      <w:pPr>
+        <w:rPr>
+          <w:lang w:val="fr-FR"/>
+        </w:rPr>
+      </w:pPr>
+    </w:p>
+    <w:p>
+      <w:pPr>
+        <w:rPr>
+          <w:lang w:val="fr-FR"/>
+        </w:rPr>
+      </w:pPr>
       <w:r>
         <w:rPr>
           <w:noProof/>
         </w:rPr>
-        <w:lastRenderedPageBreak/>
         <w:drawing>
-          <wp:inline distT="0" distB="0" distL="0" distR="0" wp14:anchorId="2272613D" wp14:editId="1909317C">
-            <wp:extent cx="4296375" cy="4686954"/>
-            <wp:effectExtent l="0" t="0" r="9525" b="0"/>
+          <wp:inline distT="0" distB="0" distL="0" distR="0" wp14:anchorId="6B1665BB" wp14:editId="1A7654B1">
+            <wp:extent cx="4724400" cy="5153891"/>
+            <wp:effectExtent l="0" t="0" r="0" b="8890"/>
             <wp:docPr id="9" name="Picture 9" descr="Graphical user interface, application&#10;&#10;Description automatically generated"/>
             <wp:cNvGraphicFramePr>
               <a:graphicFrameLocks xmlns:a="http://schemas.openxmlformats.org/drawingml/2006/main" noChangeAspect="1"/>
@@ -1008,7 +1482,7 @@
                     <pic:cNvPicPr/>
                   </pic:nvPicPr>
                   <pic:blipFill>
-                    <a:blip r:embed="rId13"/>
+                    <a:blip r:embed="rId14"/>
                     <a:stretch>
                       <a:fillRect/>
                     </a:stretch>
@@ -1016,7 +1490,7 @@
                   <pic:spPr>
                     <a:xfrm>
                       <a:off x="0" y="0"/>
-                      <a:ext cx="4296375" cy="4686954"/>
+                      <a:ext cx="4730959" cy="5161046"/>
                     </a:xfrm>
                     <a:prstGeom prst="rect">
                       <a:avLst/>
@@ -1028,15 +1502,92 @@
           </wp:inline>
         </w:drawing>
       </w:r>
+    </w:p>
+    <w:p>
+      <w:pPr>
+        <w:rPr>
+          <w:lang w:val="fr-FR"/>
+        </w:rPr>
+      </w:pPr>
+    </w:p>
+    <w:p>
+      <w:pPr>
+        <w:rPr>
+          <w:lang w:val="fr-FR"/>
+        </w:rPr>
+      </w:pPr>
+    </w:p>
+    <w:p>
+      <w:pPr>
+        <w:rPr>
+          <w:lang w:val="fr-FR"/>
+        </w:rPr>
+      </w:pPr>
+    </w:p>
+    <w:p>
+      <w:pPr>
+        <w:rPr>
+          <w:lang w:val="fr-FR"/>
+        </w:rPr>
+      </w:pPr>
+    </w:p>
+    <w:p>
+      <w:pPr>
+        <w:rPr>
+          <w:lang w:val="fr-FR"/>
+        </w:rPr>
+      </w:pPr>
+    </w:p>
+    <w:p>
+      <w:pPr>
+        <w:rPr>
+          <w:lang w:val="fr-FR"/>
+        </w:rPr>
+      </w:pPr>
+    </w:p>
+    <w:p>
+      <w:pPr>
+        <w:rPr>
+          <w:lang w:val="fr-FR"/>
+        </w:rPr>
+      </w:pPr>
+      <w:r>
+        <w:rPr>
+          <w:lang w:val="fr-FR"/>
+        </w:rPr>
+        <w:t xml:space="preserve">Enfin, à quel serveur se connecte </w:t>
+      </w:r>
+      <w:proofErr w:type="spellStart"/>
+      <w:r>
+        <w:rPr>
+          <w:lang w:val="fr-FR"/>
+        </w:rPr>
+        <w:t>Serenade</w:t>
+      </w:r>
+      <w:proofErr w:type="spellEnd"/>
+      <w:r>
+        <w:rPr>
+          <w:lang w:val="fr-FR"/>
+        </w:rPr>
+        <w:t>.</w:t>
+      </w:r>
+    </w:p>
+    <w:p>
+      <w:pPr>
+        <w:rPr>
+          <w:lang w:val="fr-FR"/>
+        </w:rPr>
+      </w:pPr>
+    </w:p>
+    <w:p>
       <w:r>
         <w:rPr>
           <w:noProof/>
         </w:rPr>
-        <w:lastRenderedPageBreak/>
         <w:drawing>
-          <wp:inline distT="0" distB="0" distL="0" distR="0" wp14:anchorId="6356EF72" wp14:editId="192CD450">
-            <wp:extent cx="4277322" cy="4667901"/>
-            <wp:effectExtent l="0" t="0" r="9525" b="0"/>
+          <wp:inline distT="0" distB="0" distL="0" distR="0" wp14:anchorId="6356EF72" wp14:editId="52FEF26B">
+            <wp:extent cx="4713127" cy="5143500"/>
+            <wp:effectExtent l="0" t="0" r="0" b="0"/>
             <wp:docPr id="10" name="Picture 10" descr="Graphical user interface, text, application&#10;&#10;Description automatically generated"/>
             <wp:cNvGraphicFramePr>
               <a:graphicFrameLocks xmlns:a="http://schemas.openxmlformats.org/drawingml/2006/main" noChangeAspect="1"/>
@@ -1049,7 +1600,7 @@
                     <pic:cNvPicPr/>
                   </pic:nvPicPr>
                   <pic:blipFill>
-                    <a:blip r:embed="rId14"/>
+                    <a:blip r:embed="rId15"/>
                     <a:stretch>
                       <a:fillRect/>
                     </a:stretch>
@@ -1057,7 +1608,7 @@
                   <pic:spPr>
                     <a:xfrm>
                       <a:off x="0" y="0"/>
-                      <a:ext cx="4277322" cy="4667901"/>
+                      <a:ext cx="4715474" cy="5146061"/>
                     </a:xfrm>
                     <a:prstGeom prst="rect">
                       <a:avLst/>
@@ -1600,6 +2151,28 @@
       <w:szCs w:val="32"/>
     </w:rPr>
   </w:style>
+  <w:style w:type="paragraph" w:styleId="Heading2">
+    <w:name w:val="heading 2"/>
+    <w:basedOn w:val="Normal"/>
+    <w:next w:val="Normal"/>
+    <w:link w:val="Heading2Char"/>
+    <w:uiPriority w:val="9"/>
+    <w:unhideWhenUsed/>
+    <w:qFormat/>
+    <w:rsid w:val="00D5217B"/>
+    <w:pPr>
+      <w:keepNext/>
+      <w:keepLines/>
+      <w:spacing w:before="40" w:after="0"/>
+      <w:outlineLvl w:val="1"/>
+    </w:pPr>
+    <w:rPr>
+      <w:rFonts w:asciiTheme="majorHAnsi" w:eastAsiaTheme="majorEastAsia" w:hAnsiTheme="majorHAnsi" w:cstheme="majorBidi"/>
+      <w:color w:val="2F5496" w:themeColor="accent1" w:themeShade="BF"/>
+      <w:sz w:val="26"/>
+      <w:szCs w:val="26"/>
+    </w:rPr>
+  </w:style>
   <w:style w:type="character" w:default="1" w:styleId="DefaultParagraphFont">
     <w:name w:val="Default Paragraph Font"/>
     <w:uiPriority w:val="1"/>
@@ -1699,6 +2272,30 @@
       <w:color w:val="2F5496" w:themeColor="accent1" w:themeShade="BF"/>
       <w:sz w:val="32"/>
       <w:szCs w:val="32"/>
+    </w:rPr>
+  </w:style>
+  <w:style w:type="paragraph" w:styleId="ListParagraph">
+    <w:name w:val="List Paragraph"/>
+    <w:basedOn w:val="Normal"/>
+    <w:uiPriority w:val="34"/>
+    <w:qFormat/>
+    <w:rsid w:val="00D5217B"/>
+    <w:pPr>
+      <w:ind w:left="720"/>
+      <w:contextualSpacing/>
+    </w:pPr>
+  </w:style>
+  <w:style w:type="character" w:customStyle="1" w:styleId="Heading2Char">
+    <w:name w:val="Heading 2 Char"/>
+    <w:basedOn w:val="DefaultParagraphFont"/>
+    <w:link w:val="Heading2"/>
+    <w:uiPriority w:val="9"/>
+    <w:rsid w:val="00D5217B"/>
+    <w:rPr>
+      <w:rFonts w:asciiTheme="majorHAnsi" w:eastAsiaTheme="majorEastAsia" w:hAnsiTheme="majorHAnsi" w:cstheme="majorBidi"/>
+      <w:color w:val="2F5496" w:themeColor="accent1" w:themeShade="BF"/>
+      <w:sz w:val="26"/>
+      <w:szCs w:val="26"/>
     </w:rPr>
   </w:style>
 </w:styles>

</xml_diff>

<commit_message>
test de C, C++, Bash
</commit_message>
<xml_diff>
--- a/Documentation/Prise en main - Serenade - FR.docx
+++ b/Documentation/Prise en main - Serenade - FR.docx
@@ -91,7 +91,19 @@
         <w:rPr>
           <w:lang w:val="fr-FR"/>
         </w:rPr>
-        <w:t>Suivre le lien ci-d</w:t>
+        <w:t>Sui</w:t>
+      </w:r>
+      <w:r>
+        <w:rPr>
+          <w:lang w:val="fr-FR"/>
+        </w:rPr>
+        <w:t>vez</w:t>
+      </w:r>
+      <w:r>
+        <w:rPr>
+          <w:lang w:val="fr-FR"/>
+        </w:rPr>
+        <w:t xml:space="preserve"> le lien ci-d</w:t>
       </w:r>
       <w:r>
         <w:rPr>
@@ -105,39 +117,61 @@
         </w:rPr>
         <w:t xml:space="preserve"> </w:t>
       </w:r>
+      <w:r>
+        <w:rPr>
+          <w:lang w:val="fr-FR"/>
+        </w:rPr>
+        <w:t>pour télécharger</w:t>
+      </w:r>
+      <w:r>
+        <w:rPr>
+          <w:lang w:val="fr-FR"/>
+        </w:rPr>
+        <w:t xml:space="preserve"> l’installer</w:t>
+      </w:r>
+      <w:r>
+        <w:rPr>
+          <w:lang w:val="fr-FR"/>
+        </w:rPr>
+        <w:t>. Entre</w:t>
+      </w:r>
+      <w:r>
+        <w:rPr>
+          <w:lang w:val="fr-FR"/>
+        </w:rPr>
+        <w:t>z</w:t>
+      </w:r>
+      <w:r>
+        <w:rPr>
+          <w:lang w:val="fr-FR"/>
+        </w:rPr>
+        <w:t xml:space="preserve"> un </w:t>
+      </w:r>
       <w:proofErr w:type="gramStart"/>
       <w:r>
         <w:rPr>
           <w:lang w:val="fr-FR"/>
         </w:rPr>
-        <w:t>pour  télécharger</w:t>
+        <w:t>e-mail</w:t>
       </w:r>
       <w:proofErr w:type="gramEnd"/>
       <w:r>
         <w:rPr>
           <w:lang w:val="fr-FR"/>
         </w:rPr>
-        <w:t xml:space="preserve"> l’installer</w:t>
-      </w:r>
-      <w:r>
-        <w:rPr>
-          <w:lang w:val="fr-FR"/>
-        </w:rPr>
-        <w:t xml:space="preserve">. Entrer un </w:t>
-      </w:r>
-      <w:proofErr w:type="gramStart"/>
-      <w:r>
-        <w:rPr>
-          <w:lang w:val="fr-FR"/>
-        </w:rPr>
-        <w:t>e-mail</w:t>
-      </w:r>
-      <w:proofErr w:type="gramEnd"/>
-      <w:r>
-        <w:rPr>
-          <w:lang w:val="fr-FR"/>
-        </w:rPr>
-        <w:t xml:space="preserve"> et valider avec le code reçu sur la même </w:t>
+        <w:t xml:space="preserve"> et valide</w:t>
+      </w:r>
+      <w:r>
+        <w:rPr>
+          <w:lang w:val="fr-FR"/>
+        </w:rPr>
+        <w:t>z</w:t>
+      </w:r>
+      <w:r>
+        <w:rPr>
+          <w:lang w:val="fr-FR"/>
+        </w:rPr>
+        <w:t xml:space="preserve"> avec le code reçu sur la même </w:t>
       </w:r>
       <w:r>
         <w:rPr>
@@ -759,7 +793,43 @@
         <w:rPr>
           <w:lang w:val="fr-FR"/>
         </w:rPr>
-        <w:t xml:space="preserve">avec un langage au choix. Sélectionner le langage préférer et ouvrer un </w:t>
+        <w:t>avec un langage au choix. Sélectionne</w:t>
+      </w:r>
+      <w:r>
+        <w:rPr>
+          <w:lang w:val="fr-FR"/>
+        </w:rPr>
+        <w:t>z</w:t>
+      </w:r>
+      <w:r>
+        <w:rPr>
+          <w:lang w:val="fr-FR"/>
+        </w:rPr>
+        <w:t xml:space="preserve"> le langage préfér</w:t>
+      </w:r>
+      <w:r>
+        <w:rPr>
+          <w:lang w:val="fr-FR"/>
+        </w:rPr>
+        <w:t>é</w:t>
+      </w:r>
+      <w:r>
+        <w:rPr>
+          <w:lang w:val="fr-FR"/>
+        </w:rPr>
+        <w:t xml:space="preserve"> et ouvre</w:t>
+      </w:r>
+      <w:r>
+        <w:rPr>
+          <w:lang w:val="fr-FR"/>
+        </w:rPr>
+        <w:t>z</w:t>
+      </w:r>
+      <w:r>
+        <w:rPr>
+          <w:lang w:val="fr-FR"/>
+        </w:rPr>
+        <w:t xml:space="preserve"> un </w:t>
       </w:r>
       <w:r>
         <w:rPr>
@@ -780,12 +850,6 @@
           <w:lang w:val="fr-FR"/>
         </w:rPr>
       </w:pPr>
-      <w:r>
-        <w:rPr>
-          <w:lang w:val="fr-FR"/>
-        </w:rPr>
-        <w:t xml:space="preserve">Pour VS Code, installer préalablement le plugin </w:t>
-      </w:r>
       <w:proofErr w:type="spellStart"/>
       <w:r>
         <w:rPr>
@@ -798,6 +862,161 @@
         <w:rPr>
           <w:lang w:val="fr-FR"/>
         </w:rPr>
+        <w:t xml:space="preserve"> détecte automatiquement certains éditeurs de texte.</w:t>
+      </w:r>
+    </w:p>
+    <w:p>
+      <w:pPr>
+        <w:rPr>
+          <w:lang w:val="fr-FR"/>
+        </w:rPr>
+      </w:pPr>
+      <w:r>
+        <w:rPr>
+          <w:lang w:val="fr-FR"/>
+        </w:rPr>
+        <w:t xml:space="preserve">Également, il est possible de sélectionner quel langage de programmation </w:t>
+      </w:r>
+      <w:proofErr w:type="spellStart"/>
+      <w:r>
+        <w:rPr>
+          <w:lang w:val="fr-FR"/>
+        </w:rPr>
+        <w:t>Serenade</w:t>
+      </w:r>
+      <w:proofErr w:type="spellEnd"/>
+      <w:r>
+        <w:rPr>
+          <w:lang w:val="fr-FR"/>
+        </w:rPr>
+        <w:t xml:space="preserve"> va détecter.</w:t>
+      </w:r>
+    </w:p>
+    <w:p>
+      <w:pPr>
+        <w:rPr>
+          <w:lang w:val="fr-FR"/>
+        </w:rPr>
+      </w:pPr>
+      <w:r>
+        <w:rPr>
+          <w:lang w:val="fr-FR"/>
+        </w:rPr>
+        <w:t xml:space="preserve">Ci-dessous, </w:t>
+      </w:r>
+      <w:proofErr w:type="spellStart"/>
+      <w:r>
+        <w:rPr>
+          <w:lang w:val="fr-FR"/>
+        </w:rPr>
+        <w:t>Serenade</w:t>
+      </w:r>
+      <w:proofErr w:type="spellEnd"/>
+      <w:r>
+        <w:rPr>
+          <w:lang w:val="fr-FR"/>
+        </w:rPr>
+        <w:t xml:space="preserve"> détecte </w:t>
+      </w:r>
+      <w:proofErr w:type="spellStart"/>
+      <w:r>
+        <w:rPr>
+          <w:lang w:val="fr-FR"/>
+        </w:rPr>
+        <w:t>VSCode</w:t>
+      </w:r>
+      <w:proofErr w:type="spellEnd"/>
+      <w:r>
+        <w:rPr>
+          <w:lang w:val="fr-FR"/>
+        </w:rPr>
+        <w:t xml:space="preserve"> avec du Javascript.</w:t>
+      </w:r>
+    </w:p>
+    <w:p>
+      <w:pPr>
+        <w:rPr>
+          <w:lang w:val="fr-FR"/>
+        </w:rPr>
+      </w:pPr>
+      <w:r>
+        <w:rPr>
+          <w:noProof/>
+          <w:lang w:val="fr-FR"/>
+        </w:rPr>
+        <w:drawing>
+          <wp:inline distT="0" distB="0" distL="0" distR="0" wp14:anchorId="2AB7866C" wp14:editId="5DACB6FF">
+            <wp:extent cx="2857899" cy="924054"/>
+            <wp:effectExtent l="0" t="0" r="0" b="9525"/>
+            <wp:docPr id="26" name="Picture 26" descr="Graphical user interface, application&#10;&#10;Description automatically generated"/>
+            <wp:cNvGraphicFramePr>
+              <a:graphicFrameLocks xmlns:a="http://schemas.openxmlformats.org/drawingml/2006/main" noChangeAspect="1"/>
+            </wp:cNvGraphicFramePr>
+            <a:graphic xmlns:a="http://schemas.openxmlformats.org/drawingml/2006/main">
+              <a:graphicData uri="http://schemas.openxmlformats.org/drawingml/2006/picture">
+                <pic:pic xmlns:pic="http://schemas.openxmlformats.org/drawingml/2006/picture">
+                  <pic:nvPicPr>
+                    <pic:cNvPr id="26" name="Picture 26" descr="Graphical user interface, application&#10;&#10;Description automatically generated"/>
+                    <pic:cNvPicPr/>
+                  </pic:nvPicPr>
+                  <pic:blipFill>
+                    <a:blip r:embed="rId9"/>
+                    <a:stretch>
+                      <a:fillRect/>
+                    </a:stretch>
+                  </pic:blipFill>
+                  <pic:spPr>
+                    <a:xfrm>
+                      <a:off x="0" y="0"/>
+                      <a:ext cx="2857899" cy="924054"/>
+                    </a:xfrm>
+                    <a:prstGeom prst="rect">
+                      <a:avLst/>
+                    </a:prstGeom>
+                  </pic:spPr>
+                </pic:pic>
+              </a:graphicData>
+            </a:graphic>
+          </wp:inline>
+        </w:drawing>
+      </w:r>
+    </w:p>
+    <w:p>
+      <w:pPr>
+        <w:rPr>
+          <w:lang w:val="fr-FR"/>
+        </w:rPr>
+      </w:pPr>
+      <w:r>
+        <w:rPr>
+          <w:lang w:val="fr-FR"/>
+        </w:rPr>
+        <w:t>Pour VS Code, installe</w:t>
+      </w:r>
+      <w:r>
+        <w:rPr>
+          <w:lang w:val="fr-FR"/>
+        </w:rPr>
+        <w:t>z</w:t>
+      </w:r>
+      <w:r>
+        <w:rPr>
+          <w:lang w:val="fr-FR"/>
+        </w:rPr>
+        <w:t xml:space="preserve"> préalablement le plugin </w:t>
+      </w:r>
+      <w:proofErr w:type="spellStart"/>
+      <w:r>
+        <w:rPr>
+          <w:lang w:val="fr-FR"/>
+        </w:rPr>
+        <w:t>Serenade</w:t>
+      </w:r>
+      <w:proofErr w:type="spellEnd"/>
+      <w:r>
+        <w:rPr>
+          <w:lang w:val="fr-FR"/>
+        </w:rPr>
         <w:t> :</w:t>
       </w:r>
       <w:r>
@@ -815,8 +1034,10 @@
       </w:pPr>
       <w:r>
         <w:rPr>
-          <w:lang w:val="fr-FR"/>
-        </w:rPr>
+          <w:noProof/>
+          <w:lang w:val="fr-FR"/>
+        </w:rPr>
+        <w:lastRenderedPageBreak/>
         <w:drawing>
           <wp:anchor distT="0" distB="0" distL="114300" distR="114300" simplePos="0" relativeHeight="251682304" behindDoc="1" locked="0" layoutInCell="1" allowOverlap="1" wp14:anchorId="6A034DD4" wp14:editId="4B8E4783">
             <wp:simplePos x="0" y="0"/>
@@ -849,7 +1070,7 @@
                     <pic:cNvPicPr/>
                   </pic:nvPicPr>
                   <pic:blipFill>
-                    <a:blip r:embed="rId9">
+                    <a:blip r:embed="rId10">
                       <a:extLst>
                         <a:ext uri="{28A0092B-C50C-407E-A947-70E740481C1C}">
                           <a14:useLocalDpi xmlns:a14="http://schemas.microsoft.com/office/drawing/2010/main" val="0"/>
@@ -1044,7 +1265,7 @@
                     <pic:cNvPicPr/>
                   </pic:nvPicPr>
                   <pic:blipFill>
-                    <a:blip r:embed="rId10">
+                    <a:blip r:embed="rId11">
                       <a:extLst>
                         <a:ext uri="{28A0092B-C50C-407E-A947-70E740481C1C}">
                           <a14:useLocalDpi xmlns:a14="http://schemas.microsoft.com/office/drawing/2010/main" val="0"/>
@@ -1112,7 +1333,7 @@
                     <pic:cNvPicPr/>
                   </pic:nvPicPr>
                   <pic:blipFill>
-                    <a:blip r:embed="rId11">
+                    <a:blip r:embed="rId12">
                       <a:extLst>
                         <a:ext uri="{28A0092B-C50C-407E-A947-70E740481C1C}">
                           <a14:useLocalDpi xmlns:a14="http://schemas.microsoft.com/office/drawing/2010/main" val="0"/>
@@ -1162,24 +1383,1134 @@
         <w:rPr>
           <w:lang w:val="fr-FR"/>
         </w:rPr>
-        <w:t>Suivre les étapes du tutoriel pour une première prise en main.</w:t>
-      </w:r>
-    </w:p>
-    <w:p>
-      <w:pPr>
-        <w:rPr>
-          <w:noProof/>
-          <w:lang w:val="fr-FR"/>
-        </w:rPr>
-      </w:pPr>
-    </w:p>
-    <w:p>
-      <w:pPr>
-        <w:rPr>
-          <w:noProof/>
-          <w:lang w:val="fr-FR"/>
-        </w:rPr>
-      </w:pPr>
+        <w:t>Suiv</w:t>
+      </w:r>
+      <w:r>
+        <w:rPr>
+          <w:lang w:val="fr-FR"/>
+        </w:rPr>
+        <w:t>ez</w:t>
+      </w:r>
+      <w:r>
+        <w:rPr>
+          <w:lang w:val="fr-FR"/>
+        </w:rPr>
+        <w:t xml:space="preserve"> les étapes du tutoriel pour une première prise en main.</w:t>
+      </w:r>
+    </w:p>
+    <w:p>
+      <w:pPr>
+        <w:rPr>
+          <w:noProof/>
+          <w:lang w:val="fr-FR"/>
+        </w:rPr>
+      </w:pPr>
+    </w:p>
+    <w:p>
+      <w:pPr>
+        <w:rPr>
+          <w:noProof/>
+          <w:lang w:val="fr-FR"/>
+        </w:rPr>
+      </w:pPr>
+      <w:r>
+        <w:rPr>
+          <w:noProof/>
+          <w:lang w:val="fr-FR"/>
+        </w:rPr>
+        <w:t>Tout d’abord, cré</w:t>
+      </w:r>
+      <w:r>
+        <w:rPr>
+          <w:noProof/>
+          <w:lang w:val="fr-FR"/>
+        </w:rPr>
+        <w:t>ez</w:t>
+      </w:r>
+      <w:r>
+        <w:rPr>
+          <w:noProof/>
+          <w:lang w:val="fr-FR"/>
+        </w:rPr>
+        <w:t xml:space="preserve"> un fichier vide nommé serenade.js et mettez éditeur de code en focus (premier plan)</w:t>
+      </w:r>
+      <w:r>
+        <w:rPr>
+          <w:noProof/>
+          <w:lang w:val="fr-FR"/>
+        </w:rPr>
+        <w:t>. Dès que l’éditeur de code n’est plus en focus, Serenade interompt le tutoriel. Pour le reprendre, il faut remettre l’éditeur en focus.</w:t>
+      </w:r>
+    </w:p>
+    <w:p>
+      <w:pPr>
+        <w:rPr>
+          <w:noProof/>
+          <w:lang w:val="fr-FR"/>
+        </w:rPr>
+      </w:pPr>
+      <w:r>
+        <w:rPr>
+          <w:noProof/>
+          <w:lang w:val="fr-FR"/>
+        </w:rPr>
+        <w:lastRenderedPageBreak/>
+        <w:drawing>
+          <wp:inline distT="0" distB="0" distL="0" distR="0" wp14:anchorId="7376FE98" wp14:editId="37120C26">
+            <wp:extent cx="3505689" cy="5258534"/>
+            <wp:effectExtent l="0" t="0" r="0" b="0"/>
+            <wp:docPr id="11" name="Picture 11" descr="A screenshot of a phone&#10;&#10;Description automatically generated with medium confidence"/>
+            <wp:cNvGraphicFramePr>
+              <a:graphicFrameLocks xmlns:a="http://schemas.openxmlformats.org/drawingml/2006/main" noChangeAspect="1"/>
+            </wp:cNvGraphicFramePr>
+            <a:graphic xmlns:a="http://schemas.openxmlformats.org/drawingml/2006/main">
+              <a:graphicData uri="http://schemas.openxmlformats.org/drawingml/2006/picture">
+                <pic:pic xmlns:pic="http://schemas.openxmlformats.org/drawingml/2006/picture">
+                  <pic:nvPicPr>
+                    <pic:cNvPr id="11" name="Picture 11" descr="A screenshot of a phone&#10;&#10;Description automatically generated with medium confidence"/>
+                    <pic:cNvPicPr/>
+                  </pic:nvPicPr>
+                  <pic:blipFill>
+                    <a:blip r:embed="rId13"/>
+                    <a:stretch>
+                      <a:fillRect/>
+                    </a:stretch>
+                  </pic:blipFill>
+                  <pic:spPr>
+                    <a:xfrm>
+                      <a:off x="0" y="0"/>
+                      <a:ext cx="3505689" cy="5258534"/>
+                    </a:xfrm>
+                    <a:prstGeom prst="rect">
+                      <a:avLst/>
+                    </a:prstGeom>
+                  </pic:spPr>
+                </pic:pic>
+              </a:graphicData>
+            </a:graphic>
+          </wp:inline>
+        </w:drawing>
+      </w:r>
+    </w:p>
+    <w:p>
+      <w:pPr>
+        <w:rPr>
+          <w:noProof/>
+          <w:lang w:val="fr-FR"/>
+        </w:rPr>
+      </w:pPr>
+    </w:p>
+    <w:p>
+      <w:pPr>
+        <w:rPr>
+          <w:noProof/>
+          <w:lang w:val="fr-FR"/>
+        </w:rPr>
+      </w:pPr>
+      <w:r>
+        <w:rPr>
+          <w:noProof/>
+          <w:lang w:val="fr-FR"/>
+        </w:rPr>
+        <w:t>Clique</w:t>
+      </w:r>
+      <w:r>
+        <w:rPr>
+          <w:noProof/>
+          <w:lang w:val="fr-FR"/>
+        </w:rPr>
+        <w:t>z</w:t>
+      </w:r>
+      <w:r>
+        <w:rPr>
+          <w:noProof/>
+          <w:lang w:val="fr-FR"/>
+        </w:rPr>
+        <w:t xml:space="preserve"> sur le cercle rose pour activer la prise de son se Serenade, et di</w:t>
+      </w:r>
+      <w:r>
+        <w:rPr>
+          <w:noProof/>
+          <w:lang w:val="fr-FR"/>
+        </w:rPr>
+        <w:t>tes</w:t>
+      </w:r>
+      <w:r>
+        <w:rPr>
+          <w:noProof/>
+          <w:lang w:val="fr-FR"/>
+        </w:rPr>
+        <w:t xml:space="preserve"> à voix haute « next ».</w:t>
+      </w:r>
+    </w:p>
+    <w:p>
+      <w:pPr>
+        <w:rPr>
+          <w:noProof/>
+          <w:lang w:val="fr-FR"/>
+        </w:rPr>
+      </w:pPr>
+      <w:r>
+        <w:rPr>
+          <w:noProof/>
+          <w:lang w:val="fr-FR"/>
+        </w:rPr>
+        <w:t>Continue</w:t>
+      </w:r>
+      <w:r>
+        <w:rPr>
+          <w:noProof/>
+          <w:lang w:val="fr-FR"/>
+        </w:rPr>
+        <w:t>z</w:t>
+      </w:r>
+      <w:r>
+        <w:rPr>
+          <w:noProof/>
+          <w:lang w:val="fr-FR"/>
+        </w:rPr>
+        <w:t xml:space="preserve"> les étapes du tutoriel en lisant le texte encadré.</w:t>
+      </w:r>
+    </w:p>
+    <w:p>
+      <w:pPr>
+        <w:rPr>
+          <w:noProof/>
+          <w:lang w:val="fr-FR"/>
+        </w:rPr>
+      </w:pPr>
+      <w:r>
+        <w:rPr>
+          <w:noProof/>
+          <w:lang w:val="fr-FR"/>
+        </w:rPr>
+        <w:lastRenderedPageBreak/>
+        <w:drawing>
+          <wp:inline distT="0" distB="0" distL="0" distR="0" wp14:anchorId="7C65E4D0" wp14:editId="53EBE019">
+            <wp:extent cx="5943600" cy="6071870"/>
+            <wp:effectExtent l="0" t="0" r="0" b="5080"/>
+            <wp:docPr id="12" name="Picture 12" descr="Graphical user interface, text, application, chat or text message&#10;&#10;Description automatically generated"/>
+            <wp:cNvGraphicFramePr>
+              <a:graphicFrameLocks xmlns:a="http://schemas.openxmlformats.org/drawingml/2006/main" noChangeAspect="1"/>
+            </wp:cNvGraphicFramePr>
+            <a:graphic xmlns:a="http://schemas.openxmlformats.org/drawingml/2006/main">
+              <a:graphicData uri="http://schemas.openxmlformats.org/drawingml/2006/picture">
+                <pic:pic xmlns:pic="http://schemas.openxmlformats.org/drawingml/2006/picture">
+                  <pic:nvPicPr>
+                    <pic:cNvPr id="12" name="Picture 12" descr="Graphical user interface, text, application, chat or text message&#10;&#10;Description automatically generated"/>
+                    <pic:cNvPicPr/>
+                  </pic:nvPicPr>
+                  <pic:blipFill>
+                    <a:blip r:embed="rId14"/>
+                    <a:stretch>
+                      <a:fillRect/>
+                    </a:stretch>
+                  </pic:blipFill>
+                  <pic:spPr>
+                    <a:xfrm>
+                      <a:off x="0" y="0"/>
+                      <a:ext cx="5943600" cy="6071870"/>
+                    </a:xfrm>
+                    <a:prstGeom prst="rect">
+                      <a:avLst/>
+                    </a:prstGeom>
+                  </pic:spPr>
+                </pic:pic>
+              </a:graphicData>
+            </a:graphic>
+          </wp:inline>
+        </w:drawing>
+      </w:r>
+    </w:p>
+    <w:p>
+      <w:pPr>
+        <w:rPr>
+          <w:noProof/>
+          <w:lang w:val="fr-FR"/>
+        </w:rPr>
+      </w:pPr>
+    </w:p>
+    <w:p>
+      <w:pPr>
+        <w:rPr>
+          <w:noProof/>
+          <w:lang w:val="fr-FR"/>
+        </w:rPr>
+      </w:pPr>
+      <w:r>
+        <w:rPr>
+          <w:noProof/>
+          <w:lang w:val="fr-FR"/>
+        </w:rPr>
+        <w:t>Serenade applique automatiquement la première commande. Si elle a été mal détectée, sélectionne</w:t>
+      </w:r>
+      <w:r>
+        <w:rPr>
+          <w:noProof/>
+          <w:lang w:val="fr-FR"/>
+        </w:rPr>
+        <w:t>z</w:t>
+      </w:r>
+      <w:r>
+        <w:rPr>
+          <w:noProof/>
+          <w:lang w:val="fr-FR"/>
+        </w:rPr>
+        <w:t xml:space="preserve"> la bonne commande en disant le chiffre correspondant. Si aucune commande n’est la bonne, annule</w:t>
+      </w:r>
+      <w:r>
+        <w:rPr>
+          <w:noProof/>
+          <w:lang w:val="fr-FR"/>
+        </w:rPr>
+        <w:t>z</w:t>
+      </w:r>
+      <w:r>
+        <w:rPr>
+          <w:noProof/>
+          <w:lang w:val="fr-FR"/>
+        </w:rPr>
+        <w:t xml:space="preserve"> votre derrnière commande vocale en disant « undo »</w:t>
+      </w:r>
+      <w:r>
+        <w:rPr>
+          <w:noProof/>
+          <w:lang w:val="fr-FR"/>
+        </w:rPr>
+        <w:t>.</w:t>
+      </w:r>
+    </w:p>
+    <w:p>
+      <w:pPr>
+        <w:rPr>
+          <w:noProof/>
+          <w:lang w:val="fr-FR"/>
+        </w:rPr>
+      </w:pPr>
+      <w:r>
+        <w:rPr>
+          <w:noProof/>
+          <w:lang w:val="fr-FR"/>
+        </w:rPr>
+        <w:t xml:space="preserve"> Le tutoriel propose d’écrire le code ci-dessous.</w:t>
+      </w:r>
+    </w:p>
+    <w:p>
+      <w:pPr>
+        <w:rPr>
+          <w:noProof/>
+          <w:lang w:val="fr-FR"/>
+        </w:rPr>
+      </w:pPr>
+      <w:r>
+        <w:rPr>
+          <w:noProof/>
+          <w:lang w:val="fr-FR"/>
+        </w:rPr>
+        <w:lastRenderedPageBreak/>
+        <w:drawing>
+          <wp:inline distT="0" distB="0" distL="0" distR="0" wp14:anchorId="243203F8" wp14:editId="36BA27A7">
+            <wp:extent cx="5943600" cy="5729605"/>
+            <wp:effectExtent l="0" t="0" r="0" b="4445"/>
+            <wp:docPr id="13" name="Picture 13" descr="A screenshot of a computer&#10;&#10;Description automatically generated with medium confidence"/>
+            <wp:cNvGraphicFramePr>
+              <a:graphicFrameLocks xmlns:a="http://schemas.openxmlformats.org/drawingml/2006/main" noChangeAspect="1"/>
+            </wp:cNvGraphicFramePr>
+            <a:graphic xmlns:a="http://schemas.openxmlformats.org/drawingml/2006/main">
+              <a:graphicData uri="http://schemas.openxmlformats.org/drawingml/2006/picture">
+                <pic:pic xmlns:pic="http://schemas.openxmlformats.org/drawingml/2006/picture">
+                  <pic:nvPicPr>
+                    <pic:cNvPr id="13" name="Picture 13" descr="A screenshot of a computer&#10;&#10;Description automatically generated with medium confidence"/>
+                    <pic:cNvPicPr/>
+                  </pic:nvPicPr>
+                  <pic:blipFill>
+                    <a:blip r:embed="rId15"/>
+                    <a:stretch>
+                      <a:fillRect/>
+                    </a:stretch>
+                  </pic:blipFill>
+                  <pic:spPr>
+                    <a:xfrm>
+                      <a:off x="0" y="0"/>
+                      <a:ext cx="5943600" cy="5729605"/>
+                    </a:xfrm>
+                    <a:prstGeom prst="rect">
+                      <a:avLst/>
+                    </a:prstGeom>
+                  </pic:spPr>
+                </pic:pic>
+              </a:graphicData>
+            </a:graphic>
+          </wp:inline>
+        </w:drawing>
+      </w:r>
+    </w:p>
+    <w:p>
+      <w:pPr>
+        <w:rPr>
+          <w:noProof/>
+          <w:lang w:val="fr-FR"/>
+        </w:rPr>
+      </w:pPr>
+    </w:p>
+    <w:p>
+      <w:pPr>
+        <w:rPr>
+          <w:noProof/>
+          <w:lang w:val="fr-FR"/>
+        </w:rPr>
+      </w:pPr>
+      <w:r>
+        <w:rPr>
+          <w:noProof/>
+          <w:lang w:val="fr-FR"/>
+        </w:rPr>
+        <w:t>Pour ajouter une entité, ici une fonction, on utilise « add », ici « add function factorial».</w:t>
+      </w:r>
+    </w:p>
+    <w:p>
+      <w:pPr>
+        <w:rPr>
+          <w:noProof/>
+          <w:lang w:val="fr-FR"/>
+        </w:rPr>
+      </w:pPr>
+      <w:r>
+        <w:rPr>
+          <w:noProof/>
+          <w:lang w:val="fr-FR"/>
+        </w:rPr>
+        <w:lastRenderedPageBreak/>
+        <w:drawing>
+          <wp:inline distT="0" distB="0" distL="0" distR="0" wp14:anchorId="485E39BC" wp14:editId="13E678EE">
+            <wp:extent cx="5943600" cy="4731385"/>
+            <wp:effectExtent l="0" t="0" r="0" b="0"/>
+            <wp:docPr id="14" name="Picture 14" descr="Graphical user interface, text, application, chat or text message&#10;&#10;Description automatically generated"/>
+            <wp:cNvGraphicFramePr>
+              <a:graphicFrameLocks xmlns:a="http://schemas.openxmlformats.org/drawingml/2006/main" noChangeAspect="1"/>
+            </wp:cNvGraphicFramePr>
+            <a:graphic xmlns:a="http://schemas.openxmlformats.org/drawingml/2006/main">
+              <a:graphicData uri="http://schemas.openxmlformats.org/drawingml/2006/picture">
+                <pic:pic xmlns:pic="http://schemas.openxmlformats.org/drawingml/2006/picture">
+                  <pic:nvPicPr>
+                    <pic:cNvPr id="14" name="Picture 14" descr="Graphical user interface, text, application, chat or text message&#10;&#10;Description automatically generated"/>
+                    <pic:cNvPicPr/>
+                  </pic:nvPicPr>
+                  <pic:blipFill>
+                    <a:blip r:embed="rId16"/>
+                    <a:stretch>
+                      <a:fillRect/>
+                    </a:stretch>
+                  </pic:blipFill>
+                  <pic:spPr>
+                    <a:xfrm>
+                      <a:off x="0" y="0"/>
+                      <a:ext cx="5943600" cy="4731385"/>
+                    </a:xfrm>
+                    <a:prstGeom prst="rect">
+                      <a:avLst/>
+                    </a:prstGeom>
+                  </pic:spPr>
+                </pic:pic>
+              </a:graphicData>
+            </a:graphic>
+          </wp:inline>
+        </w:drawing>
+      </w:r>
+    </w:p>
+    <w:p>
+      <w:pPr>
+        <w:rPr>
+          <w:noProof/>
+          <w:lang w:val="fr-FR"/>
+        </w:rPr>
+      </w:pPr>
+    </w:p>
+    <w:p>
+      <w:pPr>
+        <w:rPr>
+          <w:noProof/>
+          <w:lang w:val="fr-FR"/>
+        </w:rPr>
+      </w:pPr>
+      <w:r>
+        <w:rPr>
+          <w:noProof/>
+          <w:lang w:val="fr-FR"/>
+        </w:rPr>
+        <w:t>Pour ajouter un paramètre, « add parameter number »</w:t>
+      </w:r>
+    </w:p>
+    <w:p>
+      <w:pPr>
+        <w:rPr>
+          <w:noProof/>
+          <w:lang w:val="fr-FR"/>
+        </w:rPr>
+      </w:pPr>
+    </w:p>
+    <w:p>
+      <w:pPr>
+        <w:rPr>
+          <w:noProof/>
+          <w:lang w:val="fr-FR"/>
+        </w:rPr>
+      </w:pPr>
+    </w:p>
+    <w:p>
+      <w:pPr>
+        <w:rPr>
+          <w:noProof/>
+          <w:lang w:val="fr-FR"/>
+        </w:rPr>
+      </w:pPr>
+    </w:p>
+    <w:p>
+      <w:pPr>
+        <w:rPr>
+          <w:noProof/>
+          <w:lang w:val="fr-FR"/>
+        </w:rPr>
+      </w:pPr>
+      <w:r>
+        <w:rPr>
+          <w:noProof/>
+          <w:lang w:val="fr-FR"/>
+        </w:rPr>
+        <w:lastRenderedPageBreak/>
+        <w:drawing>
+          <wp:inline distT="0" distB="0" distL="0" distR="0" wp14:anchorId="471AAC5F" wp14:editId="0B35095A">
+            <wp:extent cx="5943600" cy="3567430"/>
+            <wp:effectExtent l="0" t="0" r="0" b="0"/>
+            <wp:docPr id="15" name="Picture 15" descr="Graphical user interface, text, application, chat or text message&#10;&#10;Description automatically generated"/>
+            <wp:cNvGraphicFramePr>
+              <a:graphicFrameLocks xmlns:a="http://schemas.openxmlformats.org/drawingml/2006/main" noChangeAspect="1"/>
+            </wp:cNvGraphicFramePr>
+            <a:graphic xmlns:a="http://schemas.openxmlformats.org/drawingml/2006/main">
+              <a:graphicData uri="http://schemas.openxmlformats.org/drawingml/2006/picture">
+                <pic:pic xmlns:pic="http://schemas.openxmlformats.org/drawingml/2006/picture">
+                  <pic:nvPicPr>
+                    <pic:cNvPr id="15" name="Picture 15" descr="Graphical user interface, text, application, chat or text message&#10;&#10;Description automatically generated"/>
+                    <pic:cNvPicPr/>
+                  </pic:nvPicPr>
+                  <pic:blipFill>
+                    <a:blip r:embed="rId17"/>
+                    <a:stretch>
+                      <a:fillRect/>
+                    </a:stretch>
+                  </pic:blipFill>
+                  <pic:spPr>
+                    <a:xfrm>
+                      <a:off x="0" y="0"/>
+                      <a:ext cx="5943600" cy="3567430"/>
+                    </a:xfrm>
+                    <a:prstGeom prst="rect">
+                      <a:avLst/>
+                    </a:prstGeom>
+                  </pic:spPr>
+                </pic:pic>
+              </a:graphicData>
+            </a:graphic>
+          </wp:inline>
+        </w:drawing>
+      </w:r>
+    </w:p>
+    <w:p>
+      <w:pPr>
+        <w:rPr>
+          <w:lang w:val="fr-FR"/>
+        </w:rPr>
+      </w:pPr>
+    </w:p>
+    <w:p>
+      <w:pPr>
+        <w:rPr>
+          <w:lang w:val="fr-FR"/>
+        </w:rPr>
+      </w:pPr>
+      <w:r>
+        <w:rPr>
+          <w:lang w:val="fr-FR"/>
+        </w:rPr>
+        <w:t>Continuez le tutoriel pour se familiariser avec les différentes commandes.</w:t>
+      </w:r>
+    </w:p>
+    <w:p>
+      <w:pPr>
+        <w:rPr>
+          <w:lang w:val="fr-FR"/>
+        </w:rPr>
+      </w:pPr>
+      <w:r>
+        <w:rPr>
+          <w:noProof/>
+          <w:lang w:val="fr-FR"/>
+        </w:rPr>
+        <w:drawing>
+          <wp:inline distT="0" distB="0" distL="0" distR="0" wp14:anchorId="74AD03EB" wp14:editId="73891005">
+            <wp:extent cx="5943600" cy="3056255"/>
+            <wp:effectExtent l="0" t="0" r="0" b="0"/>
+            <wp:docPr id="17" name="Picture 17" descr="A screenshot of a phone&#10;&#10;Description automatically generated with medium confidence"/>
+            <wp:cNvGraphicFramePr>
+              <a:graphicFrameLocks xmlns:a="http://schemas.openxmlformats.org/drawingml/2006/main" noChangeAspect="1"/>
+            </wp:cNvGraphicFramePr>
+            <a:graphic xmlns:a="http://schemas.openxmlformats.org/drawingml/2006/main">
+              <a:graphicData uri="http://schemas.openxmlformats.org/drawingml/2006/picture">
+                <pic:pic xmlns:pic="http://schemas.openxmlformats.org/drawingml/2006/picture">
+                  <pic:nvPicPr>
+                    <pic:cNvPr id="17" name="Picture 17" descr="A screenshot of a phone&#10;&#10;Description automatically generated with medium confidence"/>
+                    <pic:cNvPicPr/>
+                  </pic:nvPicPr>
+                  <pic:blipFill>
+                    <a:blip r:embed="rId18"/>
+                    <a:stretch>
+                      <a:fillRect/>
+                    </a:stretch>
+                  </pic:blipFill>
+                  <pic:spPr>
+                    <a:xfrm>
+                      <a:off x="0" y="0"/>
+                      <a:ext cx="5943600" cy="3056255"/>
+                    </a:xfrm>
+                    <a:prstGeom prst="rect">
+                      <a:avLst/>
+                    </a:prstGeom>
+                  </pic:spPr>
+                </pic:pic>
+              </a:graphicData>
+            </a:graphic>
+          </wp:inline>
+        </w:drawing>
+      </w:r>
+    </w:p>
+    <w:p>
+      <w:pPr>
+        <w:rPr>
+          <w:lang w:val="fr-FR"/>
+        </w:rPr>
+      </w:pPr>
+    </w:p>
+    <w:p>
+      <w:pPr>
+        <w:rPr>
+          <w:lang w:val="fr-FR"/>
+        </w:rPr>
+      </w:pPr>
+      <w:r>
+        <w:rPr>
+          <w:noProof/>
+          <w:lang w:val="fr-FR"/>
+        </w:rPr>
+        <w:lastRenderedPageBreak/>
+        <w:drawing>
+          <wp:inline distT="0" distB="0" distL="0" distR="0" wp14:anchorId="0205EFCD" wp14:editId="2776FF62">
+            <wp:extent cx="5943600" cy="3268345"/>
+            <wp:effectExtent l="0" t="0" r="0" b="8255"/>
+            <wp:docPr id="18" name="Picture 18" descr="A screenshot of a phone&#10;&#10;Description automatically generated with medium confidence"/>
+            <wp:cNvGraphicFramePr>
+              <a:graphicFrameLocks xmlns:a="http://schemas.openxmlformats.org/drawingml/2006/main" noChangeAspect="1"/>
+            </wp:cNvGraphicFramePr>
+            <a:graphic xmlns:a="http://schemas.openxmlformats.org/drawingml/2006/main">
+              <a:graphicData uri="http://schemas.openxmlformats.org/drawingml/2006/picture">
+                <pic:pic xmlns:pic="http://schemas.openxmlformats.org/drawingml/2006/picture">
+                  <pic:nvPicPr>
+                    <pic:cNvPr id="18" name="Picture 18" descr="A screenshot of a phone&#10;&#10;Description automatically generated with medium confidence"/>
+                    <pic:cNvPicPr/>
+                  </pic:nvPicPr>
+                  <pic:blipFill>
+                    <a:blip r:embed="rId19"/>
+                    <a:stretch>
+                      <a:fillRect/>
+                    </a:stretch>
+                  </pic:blipFill>
+                  <pic:spPr>
+                    <a:xfrm>
+                      <a:off x="0" y="0"/>
+                      <a:ext cx="5943600" cy="3268345"/>
+                    </a:xfrm>
+                    <a:prstGeom prst="rect">
+                      <a:avLst/>
+                    </a:prstGeom>
+                  </pic:spPr>
+                </pic:pic>
+              </a:graphicData>
+            </a:graphic>
+          </wp:inline>
+        </w:drawing>
+      </w:r>
+    </w:p>
+    <w:p>
+      <w:pPr>
+        <w:rPr>
+          <w:lang w:val="fr-FR"/>
+        </w:rPr>
+      </w:pPr>
+    </w:p>
+    <w:p>
+      <w:pPr>
+        <w:rPr>
+          <w:lang w:val="fr-FR"/>
+        </w:rPr>
+      </w:pPr>
+      <w:r>
+        <w:rPr>
+          <w:noProof/>
+          <w:lang w:val="fr-FR"/>
+        </w:rPr>
+        <w:drawing>
+          <wp:inline distT="0" distB="0" distL="0" distR="0" wp14:anchorId="7835FC98" wp14:editId="59952B77">
+            <wp:extent cx="5943600" cy="4469130"/>
+            <wp:effectExtent l="0" t="0" r="0" b="7620"/>
+            <wp:docPr id="19" name="Picture 19" descr="Graphical user interface, text, application, chat or text message&#10;&#10;Description automatically generated"/>
+            <wp:cNvGraphicFramePr>
+              <a:graphicFrameLocks xmlns:a="http://schemas.openxmlformats.org/drawingml/2006/main" noChangeAspect="1"/>
+            </wp:cNvGraphicFramePr>
+            <a:graphic xmlns:a="http://schemas.openxmlformats.org/drawingml/2006/main">
+              <a:graphicData uri="http://schemas.openxmlformats.org/drawingml/2006/picture">
+                <pic:pic xmlns:pic="http://schemas.openxmlformats.org/drawingml/2006/picture">
+                  <pic:nvPicPr>
+                    <pic:cNvPr id="19" name="Picture 19" descr="Graphical user interface, text, application, chat or text message&#10;&#10;Description automatically generated"/>
+                    <pic:cNvPicPr/>
+                  </pic:nvPicPr>
+                  <pic:blipFill>
+                    <a:blip r:embed="rId20"/>
+                    <a:stretch>
+                      <a:fillRect/>
+                    </a:stretch>
+                  </pic:blipFill>
+                  <pic:spPr>
+                    <a:xfrm>
+                      <a:off x="0" y="0"/>
+                      <a:ext cx="5943600" cy="4469130"/>
+                    </a:xfrm>
+                    <a:prstGeom prst="rect">
+                      <a:avLst/>
+                    </a:prstGeom>
+                  </pic:spPr>
+                </pic:pic>
+              </a:graphicData>
+            </a:graphic>
+          </wp:inline>
+        </w:drawing>
+      </w:r>
+    </w:p>
+    <w:p>
+      <w:pPr>
+        <w:rPr>
+          <w:lang w:val="fr-FR"/>
+        </w:rPr>
+      </w:pPr>
+      <w:r>
+        <w:rPr>
+          <w:noProof/>
+          <w:lang w:val="fr-FR"/>
+        </w:rPr>
+        <w:lastRenderedPageBreak/>
+        <w:drawing>
+          <wp:inline distT="0" distB="0" distL="0" distR="0" wp14:anchorId="227F1DFA" wp14:editId="14FE0D0F">
+            <wp:extent cx="5943600" cy="3469005"/>
+            <wp:effectExtent l="0" t="0" r="0" b="0"/>
+            <wp:docPr id="20" name="Picture 20" descr="Graphical user interface, text, application&#10;&#10;Description automatically generated"/>
+            <wp:cNvGraphicFramePr>
+              <a:graphicFrameLocks xmlns:a="http://schemas.openxmlformats.org/drawingml/2006/main" noChangeAspect="1"/>
+            </wp:cNvGraphicFramePr>
+            <a:graphic xmlns:a="http://schemas.openxmlformats.org/drawingml/2006/main">
+              <a:graphicData uri="http://schemas.openxmlformats.org/drawingml/2006/picture">
+                <pic:pic xmlns:pic="http://schemas.openxmlformats.org/drawingml/2006/picture">
+                  <pic:nvPicPr>
+                    <pic:cNvPr id="20" name="Picture 20" descr="Graphical user interface, text, application&#10;&#10;Description automatically generated"/>
+                    <pic:cNvPicPr/>
+                  </pic:nvPicPr>
+                  <pic:blipFill>
+                    <a:blip r:embed="rId21"/>
+                    <a:stretch>
+                      <a:fillRect/>
+                    </a:stretch>
+                  </pic:blipFill>
+                  <pic:spPr>
+                    <a:xfrm>
+                      <a:off x="0" y="0"/>
+                      <a:ext cx="5943600" cy="3469005"/>
+                    </a:xfrm>
+                    <a:prstGeom prst="rect">
+                      <a:avLst/>
+                    </a:prstGeom>
+                  </pic:spPr>
+                </pic:pic>
+              </a:graphicData>
+            </a:graphic>
+          </wp:inline>
+        </w:drawing>
+      </w:r>
+    </w:p>
+    <w:p>
+      <w:pPr>
+        <w:rPr>
+          <w:lang w:val="fr-FR"/>
+        </w:rPr>
+      </w:pPr>
+    </w:p>
+    <w:p>
+      <w:pPr>
+        <w:rPr>
+          <w:lang w:val="fr-FR"/>
+        </w:rPr>
+      </w:pPr>
+      <w:r>
+        <w:rPr>
+          <w:lang w:val="fr-FR"/>
+        </w:rPr>
+        <w:t xml:space="preserve">Pour aller à une ligne, dites « line » puis le numéro de la ligne, ici « line </w:t>
+      </w:r>
+      <w:proofErr w:type="spellStart"/>
+      <w:r>
+        <w:rPr>
+          <w:lang w:val="fr-FR"/>
+        </w:rPr>
+        <w:t>nine</w:t>
+      </w:r>
+      <w:proofErr w:type="spellEnd"/>
+      <w:r>
+        <w:rPr>
+          <w:lang w:val="fr-FR"/>
+        </w:rPr>
+        <w:t> ».</w:t>
+      </w:r>
+    </w:p>
+    <w:p>
+      <w:pPr>
+        <w:rPr>
+          <w:lang w:val="fr-FR"/>
+        </w:rPr>
+      </w:pPr>
+    </w:p>
+    <w:p>
+      <w:pPr>
+        <w:rPr>
+          <w:lang w:val="fr-FR"/>
+        </w:rPr>
+      </w:pPr>
+      <w:r>
+        <w:rPr>
+          <w:noProof/>
+          <w:lang w:val="fr-FR"/>
+        </w:rPr>
+        <w:drawing>
+          <wp:inline distT="0" distB="0" distL="0" distR="0" wp14:anchorId="6DB23F70" wp14:editId="54C83FA7">
+            <wp:extent cx="5943600" cy="3068320"/>
+            <wp:effectExtent l="0" t="0" r="0" b="0"/>
+            <wp:docPr id="21" name="Picture 21" descr="Graphical user interface, text, application&#10;&#10;Description automatically generated"/>
+            <wp:cNvGraphicFramePr>
+              <a:graphicFrameLocks xmlns:a="http://schemas.openxmlformats.org/drawingml/2006/main" noChangeAspect="1"/>
+            </wp:cNvGraphicFramePr>
+            <a:graphic xmlns:a="http://schemas.openxmlformats.org/drawingml/2006/main">
+              <a:graphicData uri="http://schemas.openxmlformats.org/drawingml/2006/picture">
+                <pic:pic xmlns:pic="http://schemas.openxmlformats.org/drawingml/2006/picture">
+                  <pic:nvPicPr>
+                    <pic:cNvPr id="21" name="Picture 21" descr="Graphical user interface, text, application&#10;&#10;Description automatically generated"/>
+                    <pic:cNvPicPr/>
+                  </pic:nvPicPr>
+                  <pic:blipFill>
+                    <a:blip r:embed="rId22"/>
+                    <a:stretch>
+                      <a:fillRect/>
+                    </a:stretch>
+                  </pic:blipFill>
+                  <pic:spPr>
+                    <a:xfrm>
+                      <a:off x="0" y="0"/>
+                      <a:ext cx="5943600" cy="3068320"/>
+                    </a:xfrm>
+                    <a:prstGeom prst="rect">
+                      <a:avLst/>
+                    </a:prstGeom>
+                  </pic:spPr>
+                </pic:pic>
+              </a:graphicData>
+            </a:graphic>
+          </wp:inline>
+        </w:drawing>
+      </w:r>
+    </w:p>
+    <w:p>
+      <w:pPr>
+        <w:rPr>
+          <w:lang w:val="fr-FR"/>
+        </w:rPr>
+      </w:pPr>
+    </w:p>
+    <w:p>
+      <w:pPr>
+        <w:rPr>
+          <w:lang w:val="fr-FR"/>
+        </w:rPr>
+      </w:pPr>
+      <w:r>
+        <w:rPr>
+          <w:noProof/>
+          <w:lang w:val="fr-FR"/>
+        </w:rPr>
+        <w:lastRenderedPageBreak/>
+        <w:drawing>
+          <wp:inline distT="0" distB="0" distL="0" distR="0" wp14:anchorId="4B2761DF" wp14:editId="5025BD56">
+            <wp:extent cx="5943600" cy="3422015"/>
+            <wp:effectExtent l="0" t="0" r="0" b="6985"/>
+            <wp:docPr id="22" name="Picture 22" descr="Graphical user interface, text, application&#10;&#10;Description automatically generated"/>
+            <wp:cNvGraphicFramePr>
+              <a:graphicFrameLocks xmlns:a="http://schemas.openxmlformats.org/drawingml/2006/main" noChangeAspect="1"/>
+            </wp:cNvGraphicFramePr>
+            <a:graphic xmlns:a="http://schemas.openxmlformats.org/drawingml/2006/main">
+              <a:graphicData uri="http://schemas.openxmlformats.org/drawingml/2006/picture">
+                <pic:pic xmlns:pic="http://schemas.openxmlformats.org/drawingml/2006/picture">
+                  <pic:nvPicPr>
+                    <pic:cNvPr id="22" name="Picture 22" descr="Graphical user interface, text, application&#10;&#10;Description automatically generated"/>
+                    <pic:cNvPicPr/>
+                  </pic:nvPicPr>
+                  <pic:blipFill>
+                    <a:blip r:embed="rId23"/>
+                    <a:stretch>
+                      <a:fillRect/>
+                    </a:stretch>
+                  </pic:blipFill>
+                  <pic:spPr>
+                    <a:xfrm>
+                      <a:off x="0" y="0"/>
+                      <a:ext cx="5943600" cy="3422015"/>
+                    </a:xfrm>
+                    <a:prstGeom prst="rect">
+                      <a:avLst/>
+                    </a:prstGeom>
+                  </pic:spPr>
+                </pic:pic>
+              </a:graphicData>
+            </a:graphic>
+          </wp:inline>
+        </w:drawing>
+      </w:r>
+    </w:p>
+    <w:p>
+      <w:pPr>
+        <w:rPr>
+          <w:lang w:val="fr-FR"/>
+        </w:rPr>
+      </w:pPr>
+    </w:p>
+    <w:p>
+      <w:pPr>
+        <w:rPr>
+          <w:lang w:val="fr-FR"/>
+        </w:rPr>
+      </w:pPr>
+      <w:r>
+        <w:rPr>
+          <w:lang w:val="fr-FR"/>
+        </w:rPr>
+        <w:t>Poursuivez le tutoriel avec deux autres codes d’exemple et d’autres commandes vocales.</w:t>
+      </w:r>
+    </w:p>
+    <w:p>
+      <w:pPr>
+        <w:rPr>
+          <w:lang w:val="fr-FR"/>
+        </w:rPr>
+      </w:pPr>
+      <w:r>
+        <w:rPr>
+          <w:lang w:val="fr-FR"/>
+        </w:rPr>
+        <w:t>Le tutoriel peut être recommencé en allant dans les paramètres.</w:t>
+      </w:r>
+    </w:p>
+    <w:p>
+      <w:pPr>
+        <w:rPr>
+          <w:lang w:val="fr-FR"/>
+        </w:rPr>
+      </w:pPr>
+    </w:p>
+    <w:p>
+      <w:pPr>
+        <w:rPr>
+          <w:lang w:val="fr-FR"/>
+        </w:rPr>
+      </w:pPr>
+      <w:r>
+        <w:rPr>
+          <w:lang w:val="fr-FR"/>
+        </w:rPr>
+        <w:t xml:space="preserve">A l’écriture de ce document, une erreur </w:t>
+      </w:r>
+      <w:proofErr w:type="spellStart"/>
+      <w:r>
+        <w:rPr>
+          <w:lang w:val="fr-FR"/>
+        </w:rPr>
+        <w:t>à</w:t>
+      </w:r>
+      <w:proofErr w:type="spellEnd"/>
+      <w:r>
+        <w:rPr>
+          <w:lang w:val="fr-FR"/>
+        </w:rPr>
+        <w:t xml:space="preserve"> été détecté sur le tutoriel javascript :</w:t>
+      </w:r>
+    </w:p>
+    <w:p>
+      <w:pPr>
+        <w:rPr>
+          <w:lang w:val="fr-FR"/>
+        </w:rPr>
+      </w:pPr>
+      <w:r>
+        <w:rPr>
+          <w:noProof/>
+          <w:lang w:val="fr-FR"/>
+        </w:rPr>
+        <w:drawing>
+          <wp:inline distT="0" distB="0" distL="0" distR="0" wp14:anchorId="67F6475A" wp14:editId="19362404">
+            <wp:extent cx="5943600" cy="1508760"/>
+            <wp:effectExtent l="0" t="0" r="0" b="0"/>
+            <wp:docPr id="23" name="Picture 23" descr="Graphical user interface&#10;&#10;Description automatically generated with low confidence"/>
+            <wp:cNvGraphicFramePr>
+              <a:graphicFrameLocks xmlns:a="http://schemas.openxmlformats.org/drawingml/2006/main" noChangeAspect="1"/>
+            </wp:cNvGraphicFramePr>
+            <a:graphic xmlns:a="http://schemas.openxmlformats.org/drawingml/2006/main">
+              <a:graphicData uri="http://schemas.openxmlformats.org/drawingml/2006/picture">
+                <pic:pic xmlns:pic="http://schemas.openxmlformats.org/drawingml/2006/picture">
+                  <pic:nvPicPr>
+                    <pic:cNvPr id="23" name="Picture 23" descr="Graphical user interface&#10;&#10;Description automatically generated with low confidence"/>
+                    <pic:cNvPicPr/>
+                  </pic:nvPicPr>
+                  <pic:blipFill>
+                    <a:blip r:embed="rId24"/>
+                    <a:stretch>
+                      <a:fillRect/>
+                    </a:stretch>
+                  </pic:blipFill>
+                  <pic:spPr>
+                    <a:xfrm>
+                      <a:off x="0" y="0"/>
+                      <a:ext cx="5943600" cy="1508760"/>
+                    </a:xfrm>
+                    <a:prstGeom prst="rect">
+                      <a:avLst/>
+                    </a:prstGeom>
+                  </pic:spPr>
+                </pic:pic>
+              </a:graphicData>
+            </a:graphic>
+          </wp:inline>
+        </w:drawing>
+      </w:r>
+    </w:p>
+    <w:p>
+      <w:pPr>
+        <w:rPr>
+          <w:lang w:val="fr-FR"/>
+        </w:rPr>
+      </w:pPr>
+    </w:p>
+    <w:p>
+      <w:pPr>
+        <w:rPr>
+          <w:lang w:val="fr-FR"/>
+        </w:rPr>
+      </w:pPr>
+      <w:r>
+        <w:rPr>
+          <w:lang w:val="fr-FR"/>
+        </w:rPr>
+        <w:t>Il faut ici remplacer « </w:t>
+      </w:r>
+      <w:proofErr w:type="spellStart"/>
+      <w:r>
+        <w:rPr>
+          <w:lang w:val="fr-FR"/>
+        </w:rPr>
+        <w:t>response</w:t>
+      </w:r>
+      <w:proofErr w:type="spellEnd"/>
+      <w:r>
+        <w:rPr>
+          <w:lang w:val="fr-FR"/>
+        </w:rPr>
+        <w:t> » par « image » durant cette étape.</w:t>
+      </w:r>
+    </w:p>
+    <w:p>
+      <w:pPr>
+        <w:rPr>
+          <w:lang w:val="fr-FR"/>
+        </w:rPr>
+      </w:pPr>
+      <w:r>
+        <w:rPr>
+          <w:i/>
+          <w:iCs/>
+          <w:lang w:val="fr-FR"/>
+        </w:rPr>
+        <w:lastRenderedPageBreak/>
+        <w:t xml:space="preserve">Nous avons prévenu les développeurs de </w:t>
+      </w:r>
+      <w:proofErr w:type="spellStart"/>
+      <w:r>
+        <w:rPr>
+          <w:i/>
+          <w:iCs/>
+          <w:lang w:val="fr-FR"/>
+        </w:rPr>
+        <w:t>Serenade</w:t>
+      </w:r>
+      <w:proofErr w:type="spellEnd"/>
+      <w:r>
+        <w:rPr>
+          <w:i/>
+          <w:iCs/>
+          <w:lang w:val="fr-FR"/>
+        </w:rPr>
+        <w:t xml:space="preserve"> sur leur discord.</w:t>
+      </w:r>
+      <w:r>
+        <w:rPr>
+          <w:noProof/>
+          <w:lang w:val="fr-FR"/>
+        </w:rPr>
+        <w:drawing>
+          <wp:inline distT="0" distB="0" distL="0" distR="0" wp14:anchorId="00FE87EA" wp14:editId="700303CB">
+            <wp:extent cx="5943600" cy="1899285"/>
+            <wp:effectExtent l="0" t="0" r="0" b="5715"/>
+            <wp:docPr id="25" name="Picture 25" descr="A screenshot of a computer&#10;&#10;Description automatically generated"/>
+            <wp:cNvGraphicFramePr>
+              <a:graphicFrameLocks xmlns:a="http://schemas.openxmlformats.org/drawingml/2006/main" noChangeAspect="1"/>
+            </wp:cNvGraphicFramePr>
+            <a:graphic xmlns:a="http://schemas.openxmlformats.org/drawingml/2006/main">
+              <a:graphicData uri="http://schemas.openxmlformats.org/drawingml/2006/picture">
+                <pic:pic xmlns:pic="http://schemas.openxmlformats.org/drawingml/2006/picture">
+                  <pic:nvPicPr>
+                    <pic:cNvPr id="25" name="Picture 25" descr="A screenshot of a computer&#10;&#10;Description automatically generated"/>
+                    <pic:cNvPicPr/>
+                  </pic:nvPicPr>
+                  <pic:blipFill>
+                    <a:blip r:embed="rId25"/>
+                    <a:stretch>
+                      <a:fillRect/>
+                    </a:stretch>
+                  </pic:blipFill>
+                  <pic:spPr>
+                    <a:xfrm>
+                      <a:off x="0" y="0"/>
+                      <a:ext cx="5943600" cy="1899285"/>
+                    </a:xfrm>
+                    <a:prstGeom prst="rect">
+                      <a:avLst/>
+                    </a:prstGeom>
+                  </pic:spPr>
+                </pic:pic>
+              </a:graphicData>
+            </a:graphic>
+          </wp:inline>
+        </w:drawing>
+      </w:r>
     </w:p>
     <w:p>
       <w:pPr>
@@ -1210,65 +2541,65 @@
         <w:rPr>
           <w:lang w:val="fr-FR"/>
         </w:rPr>
+        <w:t>Paramétrage personnalisé</w:t>
+      </w:r>
+    </w:p>
+    <w:p>
+      <w:pPr>
+        <w:rPr>
+          <w:lang w:val="fr-FR"/>
+        </w:rPr>
+      </w:pPr>
+    </w:p>
+    <w:p>
+      <w:pPr>
+        <w:rPr>
+          <w:lang w:val="fr-FR"/>
+        </w:rPr>
+      </w:pPr>
+      <w:r>
+        <w:rPr>
+          <w:lang w:val="fr-FR"/>
+        </w:rPr>
+        <w:t>Ici, il est possible de personnalis</w:t>
+      </w:r>
+      <w:r>
+        <w:rPr>
+          <w:lang w:val="fr-FR"/>
+        </w:rPr>
+        <w:t>er</w:t>
+      </w:r>
+      <w:r>
+        <w:rPr>
+          <w:lang w:val="fr-FR"/>
+        </w:rPr>
+        <w:t xml:space="preserve"> les paramètres d’utilisation de l’outil</w:t>
+      </w:r>
+      <w:r>
+        <w:rPr>
+          <w:lang w:val="fr-FR"/>
+        </w:rPr>
+        <w:t xml:space="preserve"> et les périphériques à utiliser.</w:t>
+      </w:r>
+    </w:p>
+    <w:p>
+      <w:pPr>
+        <w:rPr>
+          <w:lang w:val="fr-FR"/>
+        </w:rPr>
+      </w:pPr>
+    </w:p>
+    <w:p>
+      <w:pPr>
+        <w:rPr>
+          <w:lang w:val="fr-FR"/>
+        </w:rPr>
+      </w:pPr>
+      <w:r>
+        <w:rPr>
+          <w:noProof/>
+        </w:rPr>
         <w:lastRenderedPageBreak/>
-        <w:t>Paramétrage personnalisé</w:t>
-      </w:r>
-    </w:p>
-    <w:p>
-      <w:pPr>
-        <w:rPr>
-          <w:lang w:val="fr-FR"/>
-        </w:rPr>
-      </w:pPr>
-    </w:p>
-    <w:p>
-      <w:pPr>
-        <w:rPr>
-          <w:lang w:val="fr-FR"/>
-        </w:rPr>
-      </w:pPr>
-      <w:r>
-        <w:rPr>
-          <w:lang w:val="fr-FR"/>
-        </w:rPr>
-        <w:t>Ici, il est possible de personnalis</w:t>
-      </w:r>
-      <w:r>
-        <w:rPr>
-          <w:lang w:val="fr-FR"/>
-        </w:rPr>
-        <w:t>er</w:t>
-      </w:r>
-      <w:r>
-        <w:rPr>
-          <w:lang w:val="fr-FR"/>
-        </w:rPr>
-        <w:t xml:space="preserve"> les paramètres d’utilisation de l’outil</w:t>
-      </w:r>
-      <w:r>
-        <w:rPr>
-          <w:lang w:val="fr-FR"/>
-        </w:rPr>
-        <w:t xml:space="preserve"> et les périphériques à utiliser.</w:t>
-      </w:r>
-    </w:p>
-    <w:p>
-      <w:pPr>
-        <w:rPr>
-          <w:lang w:val="fr-FR"/>
-        </w:rPr>
-      </w:pPr>
-    </w:p>
-    <w:p>
-      <w:pPr>
-        <w:rPr>
-          <w:lang w:val="fr-FR"/>
-        </w:rPr>
-      </w:pPr>
-      <w:r>
-        <w:rPr>
-          <w:noProof/>
-        </w:rPr>
         <w:drawing>
           <wp:inline distT="0" distB="0" distL="0" distR="0" wp14:anchorId="1F5B0C1C" wp14:editId="4B2C7160">
             <wp:extent cx="4933950" cy="5398763"/>
@@ -1285,7 +2616,7 @@
                     <pic:cNvPicPr/>
                   </pic:nvPicPr>
                   <pic:blipFill>
-                    <a:blip r:embed="rId12">
+                    <a:blip r:embed="rId26">
                       <a:extLst>
                         <a:ext uri="{28A0092B-C50C-407E-A947-70E740481C1C}">
                           <a14:useLocalDpi xmlns:a14="http://schemas.microsoft.com/office/drawing/2010/main" val="0"/>
@@ -1348,6 +2679,7 @@
         <w:rPr>
           <w:lang w:val="fr-FR"/>
         </w:rPr>
+        <w:lastRenderedPageBreak/>
         <w:t xml:space="preserve">Les liens de documentations </w:t>
       </w:r>
       <w:r>
@@ -1355,6 +2687,12 @@
           <w:lang w:val="fr-FR"/>
         </w:rPr>
         <w:t>sont proposés sur cet onglet.</w:t>
+      </w:r>
+      <w:r>
+        <w:rPr>
+          <w:lang w:val="fr-FR"/>
+        </w:rPr>
+        <w:t xml:space="preserve"> Il est possible de relancer les tutoriels.</w:t>
       </w:r>
     </w:p>
     <w:p>
@@ -1385,7 +2723,7 @@
                     <pic:cNvPicPr/>
                   </pic:nvPicPr>
                   <pic:blipFill>
-                    <a:blip r:embed="rId13"/>
+                    <a:blip r:embed="rId27"/>
                     <a:stretch>
                       <a:fillRect/>
                     </a:stretch>
@@ -1482,7 +2820,7 @@
                     <pic:cNvPicPr/>
                   </pic:nvPicPr>
                   <pic:blipFill>
-                    <a:blip r:embed="rId14"/>
+                    <a:blip r:embed="rId28"/>
                     <a:stretch>
                       <a:fillRect/>
                     </a:stretch>
@@ -1555,6 +2893,7 @@
         <w:rPr>
           <w:lang w:val="fr-FR"/>
         </w:rPr>
+        <w:lastRenderedPageBreak/>
         <w:t xml:space="preserve">Enfin, à quel serveur se connecte </w:t>
       </w:r>
       <w:proofErr w:type="spellStart"/>
@@ -1600,7 +2939,7 @@
                     <pic:cNvPicPr/>
                   </pic:nvPicPr>
                   <pic:blipFill>
-                    <a:blip r:embed="rId15"/>
+                    <a:blip r:embed="rId29"/>
                     <a:stretch>
                       <a:fillRect/>
                     </a:stretch>
@@ -1623,7 +2962,75 @@
     </w:p>
     <w:p/>
     <w:p/>
+    <w:p>
+      <w:pPr>
+        <w:pStyle w:val="Heading1"/>
+        <w:numPr>
+          <w:ilvl w:val="0"/>
+          <w:numId w:val="1"/>
+        </w:numPr>
+        <w:rPr>
+          <w:noProof/>
+          <w:lang w:val="fr-FR"/>
+        </w:rPr>
+      </w:pPr>
+      <w:r>
+        <w:rPr>
+          <w:noProof/>
+          <w:lang w:val="fr-FR"/>
+        </w:rPr>
+        <w:t>Navigation</w:t>
+      </w:r>
+    </w:p>
     <w:p/>
+    <w:p>
+      <w:pPr>
+        <w:rPr>
+          <w:lang w:val="fr-FR"/>
+        </w:rPr>
+      </w:pPr>
+      <w:r>
+        <w:rPr>
+          <w:lang w:val="fr-FR"/>
+        </w:rPr>
+        <w:t xml:space="preserve">Une liste de commande exhaustive </w:t>
+      </w:r>
+      <w:r>
+        <w:rPr>
+          <w:lang w:val="fr-FR"/>
+        </w:rPr>
+        <w:t xml:space="preserve">se trouve sous : </w:t>
+      </w:r>
+    </w:p>
+    <w:p>
+      <w:pPr>
+        <w:rPr>
+          <w:lang w:val="fr-FR"/>
+        </w:rPr>
+      </w:pPr>
+      <w:hyperlink r:id="rId30" w:history="1">
+        <w:r>
+          <w:rPr>
+            <w:color w:val="0000FF"/>
+            <w:u w:val="single"/>
+            <w:lang w:val="fr-FR"/>
+          </w:rPr>
+          <w:t>Serenade | Documentation</w:t>
+        </w:r>
+      </w:hyperlink>
+      <w:r>
+        <w:rPr>
+          <w:lang w:val="fr-FR"/>
+        </w:rPr>
+        <w:t xml:space="preserve"> : </w:t>
+      </w:r>
+      <w:r>
+        <w:rPr>
+          <w:lang w:val="fr-FR"/>
+        </w:rPr>
+        <w:t>https://serenade.ai/docs/</w:t>
+      </w:r>
+    </w:p>
     <w:sectPr>
       <w:pgSz w:w="12240" w:h="15840"/>
       <w:pgMar w:top="1440" w:right="1440" w:bottom="1440" w:left="1440" w:header="720" w:footer="720" w:gutter="0"/>

</xml_diff>